<commit_message>
Deleted a mistakenly copied folder and updated web design document (edited)
</commit_message>
<xml_diff>
--- a/Requirements and Analysis/Requirements/UPOD RD - Web Design (Edited).docx
+++ b/Requirements and Analysis/Requirements/UPOD RD - Web Design (Edited).docx
@@ -134,6 +134,7 @@
       </w:pPr>
       <w:commentRangeStart w:id="1"/>
       <w:commentRangeStart w:id="2"/>
+      <w:commentRangeStart w:id="3"/>
       <w:r>
         <w:rPr>
           <w:b/>
@@ -156,6 +157,13 @@
           <w:rStyle w:val="CommentReference"/>
         </w:rPr>
         <w:commentReference w:id="2"/>
+      </w:r>
+      <w:commentRangeEnd w:id="3"/>
+      <w:r>
+        <w:rPr>
+          <w:rStyle w:val="CommentReference"/>
+        </w:rPr>
+        <w:commentReference w:id="3"/>
       </w:r>
     </w:p>
     <w:p>
@@ -1352,7 +1360,7 @@
           <w:sz w:val="22"/>
           <w:szCs w:val="22"/>
         </w:rPr>
-        <w:pPrChange w:id="3" w:author="Student" w:date="2016-06-22T10:35:00Z">
+        <w:pPrChange w:id="5" w:author="Student" w:date="2016-06-22T10:35:00Z">
           <w:pPr>
             <w:pStyle w:val="TOC2"/>
             <w:tabs>
@@ -2488,7 +2496,7 @@
         </w:rPr>
         <w:t>System Mode</w:t>
       </w:r>
-      <w:del w:id="4" w:author="Omid Ghiyasian" w:date="2016-06-19T16:08:00Z">
+      <w:del w:id="6" w:author="Omid Ghiyasian" w:date="2016-06-19T16:08:00Z">
         <w:r>
           <w:rPr>
             <w:rStyle w:val="Hyperlink"/>
@@ -3370,7 +3378,7 @@
           <w:tab w:val="right" w:leader="dot" w:pos="9350"/>
         </w:tabs>
         <w:rPr>
-          <w:del w:id="5" w:author="Omid Ghiyasian" w:date="2016-06-27T14:55:00Z"/>
+          <w:del w:id="7" w:author="Omid Ghiyasian" w:date="2016-06-27T14:55:00Z"/>
           <w:rFonts w:asciiTheme="minorHAnsi" w:eastAsiaTheme="minorEastAsia" w:hAnsiTheme="minorHAnsi" w:cstheme="minorBidi"/>
           <w:noProof/>
           <w:color w:val="auto"/>
@@ -3378,7 +3386,7 @@
           <w:szCs w:val="22"/>
         </w:rPr>
       </w:pPr>
-      <w:del w:id="6" w:author="Omid Ghiyasian" w:date="2016-06-27T14:55:00Z">
+      <w:del w:id="8" w:author="Omid Ghiyasian" w:date="2016-06-27T14:55:00Z">
         <w:r>
           <w:fldChar w:fldCharType="begin"/>
         </w:r>
@@ -3483,7 +3491,7 @@
           <w:szCs w:val="22"/>
         </w:rPr>
       </w:pPr>
-      <w:del w:id="7" w:author="Omid Ghiyasian" w:date="2016-06-27T14:55:00Z">
+      <w:del w:id="9" w:author="Omid Ghiyasian" w:date="2016-06-27T14:55:00Z">
         <w:r>
           <w:fldChar w:fldCharType="begin"/>
         </w:r>
@@ -3604,7 +3612,7 @@
         </w:rPr>
         <w:t>3.6.</w:t>
       </w:r>
-      <w:del w:id="8" w:author="Omid Ghiyasian" w:date="2016-06-27T14:55:00Z">
+      <w:del w:id="10" w:author="Omid Ghiyasian" w:date="2016-06-27T14:55:00Z">
         <w:r>
           <w:rPr>
             <w:rStyle w:val="Hyperlink"/>
@@ -3613,7 +3621,7 @@
           <w:delText>7</w:delText>
         </w:r>
       </w:del>
-      <w:ins w:id="9" w:author="Omid Ghiyasian" w:date="2016-06-27T14:55:00Z">
+      <w:ins w:id="11" w:author="Omid Ghiyasian" w:date="2016-06-27T14:55:00Z">
         <w:r>
           <w:rPr>
             <w:rStyle w:val="Hyperlink"/>
@@ -3709,7 +3717,7 @@
           <w:sz w:val="22"/>
           <w:szCs w:val="22"/>
         </w:rPr>
-        <w:pPrChange w:id="10" w:author="Student" w:date="2016-06-22T10:36:00Z">
+        <w:pPrChange w:id="12" w:author="Student" w:date="2016-06-22T10:36:00Z">
           <w:pPr>
             <w:pStyle w:val="TOC2"/>
             <w:tabs>
@@ -3814,10 +3822,10 @@
       <w:r>
         <w:fldChar w:fldCharType="end"/>
       </w:r>
-      <w:bookmarkStart w:id="11" w:name="h.30j0zll" w:colFirst="0" w:colLast="0"/>
-      <w:bookmarkStart w:id="12" w:name="h.1fob9te" w:colFirst="0" w:colLast="0"/>
-      <w:bookmarkEnd w:id="11"/>
-      <w:bookmarkEnd w:id="12"/>
+      <w:bookmarkStart w:id="13" w:name="h.30j0zll" w:colFirst="0" w:colLast="0"/>
+      <w:bookmarkStart w:id="14" w:name="h.1fob9te" w:colFirst="0" w:colLast="0"/>
+      <w:bookmarkEnd w:id="13"/>
+      <w:bookmarkEnd w:id="14"/>
     </w:p>
     <w:p>
       <w:pPr>
@@ -3955,7 +3963,7 @@
       </w:tr>
       <w:tr>
         <w:trPr>
-          <w:ins w:id="13" w:author="Omid Ghiyasian" w:date="2016-06-25T20:38:00Z"/>
+          <w:ins w:id="15" w:author="Omid Ghiyasian" w:date="2016-06-25T20:38:00Z"/>
         </w:trPr>
         <w:tc>
           <w:tcPr>
@@ -3969,16 +3977,16 @@
             <w:pPr>
               <w:spacing w:before="40" w:after="40"/>
               <w:rPr>
-                <w:ins w:id="14" w:author="Omid Ghiyasian" w:date="2016-06-25T20:38:00Z"/>
-                <w:rPrChange w:id="15" w:author="Omid Ghiyasian" w:date="2016-06-25T20:38:00Z">
+                <w:ins w:id="16" w:author="Omid Ghiyasian" w:date="2016-06-25T20:38:00Z"/>
+                <w:rPrChange w:id="17" w:author="Omid Ghiyasian" w:date="2016-06-25T20:38:00Z">
                   <w:rPr>
-                    <w:ins w:id="16" w:author="Omid Ghiyasian" w:date="2016-06-25T20:38:00Z"/>
+                    <w:ins w:id="18" w:author="Omid Ghiyasian" w:date="2016-06-25T20:38:00Z"/>
                     <w:b/>
                   </w:rPr>
                 </w:rPrChange>
               </w:rPr>
             </w:pPr>
-            <w:ins w:id="17" w:author="Omid Ghiyasian" w:date="2016-06-25T20:38:00Z">
+            <w:ins w:id="19" w:author="Omid Ghiyasian" w:date="2016-06-25T20:38:00Z">
               <w:r>
                 <w:t>Omid Ghiyasian</w:t>
               </w:r>
@@ -3997,19 +4005,19 @@
             <w:pPr>
               <w:spacing w:before="40" w:after="40"/>
               <w:rPr>
-                <w:ins w:id="18" w:author="Omid Ghiyasian" w:date="2016-06-25T20:38:00Z"/>
-                <w:rPrChange w:id="19" w:author="Omid Ghiyasian" w:date="2016-06-25T20:39:00Z">
+                <w:ins w:id="20" w:author="Omid Ghiyasian" w:date="2016-06-25T20:38:00Z"/>
+                <w:rPrChange w:id="21" w:author="Omid Ghiyasian" w:date="2016-06-25T20:39:00Z">
                   <w:rPr>
-                    <w:ins w:id="20" w:author="Omid Ghiyasian" w:date="2016-06-25T20:38:00Z"/>
+                    <w:ins w:id="22" w:author="Omid Ghiyasian" w:date="2016-06-25T20:38:00Z"/>
                     <w:b/>
                   </w:rPr>
                 </w:rPrChange>
               </w:rPr>
             </w:pPr>
-            <w:ins w:id="21" w:author="Omid Ghiyasian" w:date="2016-06-25T20:38:00Z">
+            <w:ins w:id="23" w:author="Omid Ghiyasian" w:date="2016-06-25T20:38:00Z">
               <w:r>
                 <w:rPr>
-                  <w:rPrChange w:id="22" w:author="Omid Ghiyasian" w:date="2016-06-25T20:39:00Z">
+                  <w:rPrChange w:id="24" w:author="Omid Ghiyasian" w:date="2016-06-25T20:39:00Z">
                     <w:rPr>
                       <w:b/>
                     </w:rPr>
@@ -4032,16 +4040,16 @@
             <w:pPr>
               <w:spacing w:before="40" w:after="40"/>
               <w:rPr>
-                <w:ins w:id="23" w:author="Omid Ghiyasian" w:date="2016-06-25T20:38:00Z"/>
-                <w:rPrChange w:id="24" w:author="Omid Ghiyasian" w:date="2016-06-25T20:38:00Z">
+                <w:ins w:id="25" w:author="Omid Ghiyasian" w:date="2016-06-25T20:38:00Z"/>
+                <w:rPrChange w:id="26" w:author="Omid Ghiyasian" w:date="2016-06-25T20:38:00Z">
                   <w:rPr>
-                    <w:ins w:id="25" w:author="Omid Ghiyasian" w:date="2016-06-25T20:38:00Z"/>
+                    <w:ins w:id="27" w:author="Omid Ghiyasian" w:date="2016-06-25T20:38:00Z"/>
                     <w:b/>
                   </w:rPr>
                 </w:rPrChange>
               </w:rPr>
             </w:pPr>
-            <w:ins w:id="26" w:author="Omid Ghiyasian" w:date="2016-06-25T20:38:00Z">
+            <w:ins w:id="28" w:author="Omid Ghiyasian" w:date="2016-06-25T20:38:00Z">
               <w:r>
                 <w:t>SQA and Analysis Feedback</w:t>
               </w:r>
@@ -4060,7 +4068,7 @@
             <w:pPr>
               <w:spacing w:before="40" w:after="40"/>
               <w:rPr>
-                <w:ins w:id="27" w:author="Omid Ghiyasian" w:date="2016-06-25T20:38:00Z"/>
+                <w:ins w:id="29" w:author="Omid Ghiyasian" w:date="2016-06-25T20:38:00Z"/>
                 <w:b/>
               </w:rPr>
             </w:pPr>
@@ -4069,7 +4077,7 @@
       </w:tr>
       <w:tr>
         <w:trPr>
-          <w:ins w:id="28" w:author="Student" w:date="2016-06-22T12:21:00Z"/>
+          <w:ins w:id="30" w:author="Student" w:date="2016-06-22T12:21:00Z"/>
         </w:trPr>
         <w:tc>
           <w:tcPr>
@@ -4082,10 +4090,10 @@
             <w:pPr>
               <w:spacing w:before="40" w:after="40"/>
               <w:rPr>
-                <w:ins w:id="29" w:author="Student" w:date="2016-06-22T12:21:00Z"/>
+                <w:ins w:id="31" w:author="Student" w:date="2016-06-22T12:21:00Z"/>
               </w:rPr>
             </w:pPr>
-            <w:ins w:id="30" w:author="Student" w:date="2016-06-22T12:21:00Z">
+            <w:ins w:id="32" w:author="Student" w:date="2016-06-22T12:21:00Z">
               <w:r>
                 <w:t>Muttahir Zia</w:t>
               </w:r>
@@ -4103,10 +4111,10 @@
             <w:pPr>
               <w:spacing w:before="40" w:after="40"/>
               <w:rPr>
-                <w:ins w:id="31" w:author="Student" w:date="2016-06-22T12:21:00Z"/>
+                <w:ins w:id="33" w:author="Student" w:date="2016-06-22T12:21:00Z"/>
               </w:rPr>
             </w:pPr>
-            <w:ins w:id="32" w:author="Student" w:date="2016-06-22T12:21:00Z">
+            <w:ins w:id="34" w:author="Student" w:date="2016-06-22T12:21:00Z">
               <w:r>
                 <w:t>22/06/16</w:t>
               </w:r>
@@ -4124,10 +4132,10 @@
             <w:pPr>
               <w:spacing w:before="40" w:after="40"/>
               <w:rPr>
-                <w:ins w:id="33" w:author="Student" w:date="2016-06-22T12:21:00Z"/>
+                <w:ins w:id="35" w:author="Student" w:date="2016-06-22T12:21:00Z"/>
               </w:rPr>
             </w:pPr>
-            <w:ins w:id="34" w:author="Student" w:date="2016-06-22T12:21:00Z">
+            <w:ins w:id="36" w:author="Student" w:date="2016-06-22T12:21:00Z">
               <w:r>
                 <w:t>SQA Feedback</w:t>
               </w:r>
@@ -4145,7 +4153,7 @@
             <w:pPr>
               <w:spacing w:before="40" w:after="40"/>
               <w:rPr>
-                <w:ins w:id="35" w:author="Student" w:date="2016-06-22T12:21:00Z"/>
+                <w:ins w:id="37" w:author="Student" w:date="2016-06-22T12:21:00Z"/>
               </w:rPr>
             </w:pPr>
           </w:p>
@@ -4550,9 +4558,9 @@
           <w:szCs w:val="36"/>
         </w:rPr>
       </w:pPr>
-      <w:bookmarkStart w:id="36" w:name="h.3znysh7" w:colFirst="0" w:colLast="0"/>
-      <w:bookmarkStart w:id="37" w:name="_Toc452061400"/>
-      <w:bookmarkEnd w:id="36"/>
+      <w:bookmarkStart w:id="38" w:name="h.3znysh7" w:colFirst="0" w:colLast="0"/>
+      <w:bookmarkStart w:id="39" w:name="_Toc452061400"/>
+      <w:bookmarkEnd w:id="38"/>
       <w:r>
         <w:br w:type="page"/>
       </w:r>
@@ -4565,13 +4573,13 @@
           <w:numId w:val="3"/>
         </w:numPr>
       </w:pPr>
-      <w:bookmarkStart w:id="38" w:name="_Toc453890321"/>
+      <w:bookmarkStart w:id="40" w:name="_Toc453890321"/>
       <w:r>
         <w:lastRenderedPageBreak/>
         <w:t>Introduction</w:t>
       </w:r>
-      <w:bookmarkEnd w:id="37"/>
-      <w:bookmarkEnd w:id="38"/>
+      <w:bookmarkEnd w:id="39"/>
+      <w:bookmarkEnd w:id="40"/>
     </w:p>
     <w:p>
       <w:pPr>
@@ -4581,60 +4589,60 @@
           <w:numId w:val="3"/>
         </w:numPr>
       </w:pPr>
-      <w:bookmarkStart w:id="39" w:name="h.1t3h5sf" w:colFirst="0" w:colLast="0"/>
-      <w:bookmarkStart w:id="40" w:name="_Toc452061402"/>
-      <w:bookmarkStart w:id="41" w:name="_Toc453890322"/>
-      <w:bookmarkEnd w:id="39"/>
+      <w:bookmarkStart w:id="41" w:name="h.1t3h5sf" w:colFirst="0" w:colLast="0"/>
+      <w:bookmarkStart w:id="42" w:name="_Toc452061402"/>
+      <w:bookmarkStart w:id="43" w:name="_Toc453890322"/>
+      <w:bookmarkEnd w:id="41"/>
       <w:r>
         <w:t xml:space="preserve">Product </w:t>
       </w:r>
       <w:r>
         <w:t>Scope</w:t>
       </w:r>
-      <w:bookmarkEnd w:id="40"/>
-      <w:bookmarkEnd w:id="41"/>
+      <w:bookmarkEnd w:id="42"/>
+      <w:bookmarkEnd w:id="43"/>
     </w:p>
     <w:p>
       <w:r>
         <w:t>UPOD’s Web Design promotes positive user experience</w:t>
       </w:r>
-      <w:ins w:id="42" w:author="Student" w:date="2016-06-22T10:37:00Z">
+      <w:ins w:id="44" w:author="Student" w:date="2016-06-22T10:37:00Z">
         <w:r>
           <w:t xml:space="preserve">, given that </w:t>
-        </w:r>
-      </w:ins>
-      <w:del w:id="43" w:author="Student" w:date="2016-06-22T10:37:00Z">
-        <w:r>
-          <w:delText xml:space="preserve">. </w:delText>
-        </w:r>
-      </w:del>
-      <w:ins w:id="44" w:author="Student" w:date="2016-06-22T10:37:00Z">
-        <w:r>
-          <w:t>c</w:t>
         </w:r>
       </w:ins>
       <w:del w:id="45" w:author="Student" w:date="2016-06-22T10:37:00Z">
         <w:r>
-          <w:delText>C</w:delText>
+          <w:delText xml:space="preserve">. </w:delText>
         </w:r>
       </w:del>
-      <w:r>
-        <w:t xml:space="preserve">urrent physics resources </w:t>
-      </w:r>
       <w:ins w:id="46" w:author="Student" w:date="2016-06-22T10:37:00Z">
         <w:r>
-          <w:t>(i.e.</w:t>
+          <w:t>c</w:t>
         </w:r>
       </w:ins>
       <w:del w:id="47" w:author="Student" w:date="2016-06-22T10:37:00Z">
         <w:r>
+          <w:delText>C</w:delText>
+        </w:r>
+      </w:del>
+      <w:r>
+        <w:t xml:space="preserve">urrent physics resources </w:t>
+      </w:r>
+      <w:ins w:id="48" w:author="Student" w:date="2016-06-22T10:37:00Z">
+        <w:r>
+          <w:t>(i.e.</w:t>
+        </w:r>
+      </w:ins>
+      <w:del w:id="49" w:author="Student" w:date="2016-06-22T10:37:00Z">
+        <w:r>
           <w:delText>such as</w:delText>
         </w:r>
       </w:del>
       <w:r>
         <w:t xml:space="preserve"> HyperPhysics</w:t>
       </w:r>
-      <w:ins w:id="48" w:author="Student" w:date="2016-06-22T10:37:00Z">
+      <w:ins w:id="50" w:author="Student" w:date="2016-06-22T10:37:00Z">
         <w:r>
           <w:t>)</w:t>
         </w:r>
@@ -4642,34 +4650,34 @@
       <w:r>
         <w:t xml:space="preserve"> feature poor</w:t>
       </w:r>
-      <w:del w:id="49" w:author="Student" w:date="2016-06-22T10:38:00Z">
+      <w:del w:id="51" w:author="Student" w:date="2016-06-22T10:38:00Z">
         <w:r>
           <w:delText>l</w:delText>
         </w:r>
       </w:del>
-      <w:ins w:id="50" w:author="Student" w:date="2016-06-22T10:38:00Z">
+      <w:ins w:id="52" w:author="Student" w:date="2016-06-22T10:38:00Z">
         <w:r>
           <w:t xml:space="preserve"> </w:t>
         </w:r>
       </w:ins>
-      <w:del w:id="51" w:author="Student" w:date="2016-06-22T10:38:00Z">
+      <w:del w:id="53" w:author="Student" w:date="2016-06-22T10:38:00Z">
         <w:r>
           <w:delText xml:space="preserve">y designed content that is </w:delText>
         </w:r>
-        <w:commentRangeStart w:id="52"/>
+        <w:commentRangeStart w:id="54"/>
         <w:r>
           <w:delText>difficult to navigate</w:delText>
         </w:r>
-        <w:commentRangeEnd w:id="52"/>
+        <w:commentRangeEnd w:id="54"/>
         <w:r>
           <w:rPr>
             <w:rStyle w:val="CommentReference"/>
           </w:rPr>
-          <w:commentReference w:id="52"/>
+          <w:commentReference w:id="54"/>
         </w:r>
       </w:del>
-      <w:ins w:id="53" w:author="Tom West" w:date="2016-06-20T01:19:00Z">
-        <w:del w:id="54" w:author="Student" w:date="2016-06-22T10:38:00Z">
+      <w:ins w:id="55" w:author="Tom West" w:date="2016-06-20T01:19:00Z">
+        <w:del w:id="56" w:author="Student" w:date="2016-06-22T10:38:00Z">
           <w:r>
             <w:delText xml:space="preserve">not </w:delText>
           </w:r>
@@ -4678,7 +4686,7 @@
           <w:t>user friendly</w:t>
         </w:r>
       </w:ins>
-      <w:ins w:id="55" w:author="Student" w:date="2016-06-22T10:38:00Z">
+      <w:ins w:id="57" w:author="Student" w:date="2016-06-22T10:38:00Z">
         <w:r>
           <w:t xml:space="preserve"> designs</w:t>
         </w:r>
@@ -4692,22 +4700,22 @@
       <w:r>
         <w:t xml:space="preserve">he front end of UPOD will </w:t>
       </w:r>
-      <w:del w:id="56" w:author="Omid Ghiyasian" w:date="2016-06-25T19:34:00Z">
+      <w:del w:id="58" w:author="Omid Ghiyasian" w:date="2016-06-25T19:34:00Z">
         <w:r>
           <w:delText xml:space="preserve">be </w:delText>
         </w:r>
       </w:del>
-      <w:del w:id="57" w:author="Tom West" w:date="2016-06-20T01:19:00Z">
+      <w:del w:id="59" w:author="Tom West" w:date="2016-06-20T01:19:00Z">
         <w:r>
           <w:delText>the main area in which it stands out from similar resources</w:delText>
         </w:r>
       </w:del>
-      <w:ins w:id="58" w:author="Tom West" w:date="2016-06-20T01:19:00Z">
+      <w:ins w:id="60" w:author="Tom West" w:date="2016-06-20T01:19:00Z">
         <w:r>
           <w:t>emphasize</w:t>
         </w:r>
       </w:ins>
-      <w:ins w:id="59" w:author="Tom West" w:date="2016-06-20T01:20:00Z">
+      <w:ins w:id="61" w:author="Tom West" w:date="2016-06-20T01:20:00Z">
         <w:r>
           <w:t xml:space="preserve"> ease of navigation</w:t>
         </w:r>
@@ -4715,25 +4723,25 @@
       <w:r>
         <w:t xml:space="preserve">. </w:t>
       </w:r>
-      <w:commentRangeStart w:id="60"/>
-      <w:ins w:id="61" w:author="Student" w:date="2016-06-22T10:39:00Z">
+      <w:commentRangeStart w:id="62"/>
+      <w:ins w:id="63" w:author="Student" w:date="2016-06-22T10:39:00Z">
         <w:r>
           <w:t xml:space="preserve">Further description for UPODS </w:t>
         </w:r>
       </w:ins>
-      <w:ins w:id="62" w:author="Student" w:date="2016-06-22T10:40:00Z">
+      <w:ins w:id="64" w:author="Student" w:date="2016-06-22T10:40:00Z">
         <w:r>
           <w:t>front-end overview outlined below.</w:t>
         </w:r>
-        <w:commentRangeEnd w:id="60"/>
+        <w:commentRangeEnd w:id="62"/>
         <w:r>
           <w:rPr>
             <w:rStyle w:val="CommentReference"/>
           </w:rPr>
-          <w:commentReference w:id="60"/>
+          <w:commentReference w:id="62"/>
         </w:r>
       </w:ins>
-      <w:del w:id="63" w:author="Student" w:date="2016-06-22T10:39:00Z">
+      <w:del w:id="65" w:author="Student" w:date="2016-06-22T10:39:00Z">
         <w:r>
           <w:delText>A description of UPOD’s general purpose has been outlined in section 1 of the general System Requirements Specifications Document.</w:delText>
         </w:r>
@@ -4747,11 +4755,11 @@
           <w:numId w:val="3"/>
         </w:numPr>
       </w:pPr>
-      <w:bookmarkStart w:id="64" w:name="_Toc453890323"/>
+      <w:bookmarkStart w:id="66" w:name="_Toc453890323"/>
       <w:r>
         <w:t>Definitions, Acronyms, and Abbreviations</w:t>
       </w:r>
-      <w:bookmarkEnd w:id="64"/>
+      <w:bookmarkEnd w:id="66"/>
     </w:p>
     <w:p>
       <w:pPr>
@@ -4761,7 +4769,7 @@
           <w:numId w:val="11"/>
         </w:numPr>
       </w:pPr>
-      <w:commentRangeStart w:id="65"/>
+      <w:commentRangeStart w:id="67"/>
       <w:r>
         <w:t>Administrator: an individual with unrestricted access to the UPOD site</w:t>
       </w:r>
@@ -4813,12 +4821,12 @@
       <w:r>
         <w:t>Web Design/Front End: pages, features, and functions that users will interact with and make use of while navigating the UPOD site.</w:t>
       </w:r>
-      <w:commentRangeEnd w:id="65"/>
+      <w:commentRangeEnd w:id="67"/>
       <w:r>
         <w:rPr>
           <w:rStyle w:val="CommentReference"/>
         </w:rPr>
-        <w:commentReference w:id="65"/>
+        <w:commentReference w:id="67"/>
       </w:r>
     </w:p>
     <w:p>
@@ -4829,11 +4837,11 @@
           <w:numId w:val="3"/>
         </w:numPr>
       </w:pPr>
-      <w:bookmarkStart w:id="66" w:name="_Toc453890324"/>
+      <w:bookmarkStart w:id="68" w:name="_Toc453890324"/>
       <w:r>
         <w:t>References</w:t>
       </w:r>
-      <w:bookmarkEnd w:id="66"/>
+      <w:bookmarkEnd w:id="68"/>
       <w:r>
         <w:tab/>
       </w:r>
@@ -4841,20 +4849,20 @@
     <w:p>
       <w:pPr>
         <w:rPr>
-          <w:del w:id="67" w:author="Student" w:date="2016-06-22T10:41:00Z"/>
-        </w:rPr>
-        <w:pPrChange w:id="68" w:author="Student" w:date="2016-06-22T10:41:00Z">
+          <w:del w:id="69" w:author="Student" w:date="2016-06-22T10:41:00Z"/>
+        </w:rPr>
+        <w:pPrChange w:id="70" w:author="Student" w:date="2016-06-22T10:41:00Z">
           <w:pPr>
             <w:pStyle w:val="ListParagraph"/>
             <w:ind w:left="0"/>
           </w:pPr>
         </w:pPrChange>
       </w:pPr>
-      <w:commentRangeStart w:id="69"/>
+      <w:commentRangeStart w:id="71"/>
       <w:r>
         <w:t>IEEE Recommended Practice for Software Requirements Specifications (IEEE Std. 830-1998)</w:t>
       </w:r>
-      <w:ins w:id="70" w:author="Student" w:date="2016-06-22T10:41:00Z">
+      <w:ins w:id="72" w:author="Student" w:date="2016-06-22T10:41:00Z">
         <w:r>
           <w:t xml:space="preserve"> </w:t>
         </w:r>
@@ -4870,12 +4878,12 @@
       <w:r>
         <w:t>Requirements used as example</w:t>
       </w:r>
-      <w:commentRangeEnd w:id="69"/>
+      <w:commentRangeEnd w:id="71"/>
       <w:r>
         <w:rPr>
           <w:rStyle w:val="CommentReference"/>
         </w:rPr>
-        <w:commentReference w:id="69"/>
+        <w:commentReference w:id="71"/>
       </w:r>
     </w:p>
     <w:p>
@@ -4886,11 +4894,11 @@
           <w:numId w:val="3"/>
         </w:numPr>
       </w:pPr>
-      <w:bookmarkStart w:id="71" w:name="_Toc453890325"/>
+      <w:bookmarkStart w:id="73" w:name="_Toc453890325"/>
       <w:r>
         <w:t>Overview</w:t>
       </w:r>
-      <w:bookmarkEnd w:id="71"/>
+      <w:bookmarkEnd w:id="73"/>
     </w:p>
     <w:p>
       <w:pPr>
@@ -4977,16 +4985,16 @@
         </w:numPr>
         <w:spacing w:before="0"/>
       </w:pPr>
-      <w:bookmarkStart w:id="72" w:name="h.2s8eyo1" w:colFirst="0" w:colLast="0"/>
-      <w:bookmarkStart w:id="73" w:name="_Toc452061403"/>
-      <w:bookmarkStart w:id="74" w:name="_Toc453890326"/>
-      <w:bookmarkEnd w:id="72"/>
+      <w:bookmarkStart w:id="74" w:name="h.2s8eyo1" w:colFirst="0" w:colLast="0"/>
+      <w:bookmarkStart w:id="75" w:name="_Toc452061403"/>
+      <w:bookmarkStart w:id="76" w:name="_Toc453890326"/>
+      <w:bookmarkEnd w:id="74"/>
       <w:r>
         <w:lastRenderedPageBreak/>
         <w:t>Overall Description</w:t>
       </w:r>
-      <w:bookmarkEnd w:id="73"/>
-      <w:bookmarkEnd w:id="74"/>
+      <w:bookmarkEnd w:id="75"/>
+      <w:bookmarkEnd w:id="76"/>
     </w:p>
     <w:p>
       <w:pPr>
@@ -4996,24 +5004,24 @@
           <w:numId w:val="3"/>
         </w:numPr>
       </w:pPr>
-      <w:bookmarkStart w:id="75" w:name="h.17dp8vu" w:colFirst="0" w:colLast="0"/>
-      <w:bookmarkStart w:id="76" w:name="_Toc452061404"/>
-      <w:bookmarkStart w:id="77" w:name="_Toc453890327"/>
-      <w:bookmarkEnd w:id="75"/>
+      <w:bookmarkStart w:id="77" w:name="h.17dp8vu" w:colFirst="0" w:colLast="0"/>
+      <w:bookmarkStart w:id="78" w:name="_Toc452061404"/>
+      <w:bookmarkStart w:id="79" w:name="_Toc453890327"/>
+      <w:bookmarkEnd w:id="77"/>
       <w:r>
         <w:t xml:space="preserve">Product </w:t>
       </w:r>
       <w:r>
         <w:t>Perspective</w:t>
       </w:r>
-      <w:bookmarkEnd w:id="76"/>
-      <w:bookmarkEnd w:id="77"/>
+      <w:bookmarkEnd w:id="78"/>
+      <w:bookmarkEnd w:id="79"/>
     </w:p>
     <w:p>
       <w:r>
         <w:t>Web Design relates to the front end of the UPOD system – the components that users will interact with</w:t>
       </w:r>
-      <w:ins w:id="78" w:author="Student" w:date="2016-06-22T10:43:00Z">
+      <w:ins w:id="80" w:author="Student" w:date="2016-06-22T10:43:00Z">
         <w:r>
           <w:t xml:space="preserve"> on the website</w:t>
         </w:r>
@@ -5024,12 +5032,12 @@
       <w:r>
         <w:t xml:space="preserve">Since the front end is only a part of the entire system, </w:t>
       </w:r>
-      <w:ins w:id="79" w:author="Student" w:date="2016-06-22T10:44:00Z">
+      <w:ins w:id="81" w:author="Student" w:date="2016-06-22T10:44:00Z">
         <w:r>
           <w:t>other</w:t>
         </w:r>
       </w:ins>
-      <w:del w:id="80" w:author="Student" w:date="2016-06-22T10:44:00Z">
+      <w:del w:id="82" w:author="Student" w:date="2016-06-22T10:44:00Z">
         <w:r>
           <w:delText>some</w:delText>
         </w:r>
@@ -5037,12 +5045,12 @@
       <w:r>
         <w:t xml:space="preserve"> features supported by the site</w:t>
       </w:r>
-      <w:ins w:id="81" w:author="Student" w:date="2016-06-22T10:43:00Z">
+      <w:ins w:id="83" w:author="Student" w:date="2016-06-22T10:43:00Z">
         <w:r>
           <w:t xml:space="preserve"> are</w:t>
         </w:r>
       </w:ins>
-      <w:del w:id="82" w:author="Student" w:date="2016-06-22T10:43:00Z">
+      <w:del w:id="84" w:author="Student" w:date="2016-06-22T10:43:00Z">
         <w:r>
           <w:delText xml:space="preserve"> will be</w:delText>
         </w:r>
@@ -5050,7 +5058,7 @@
       <w:r>
         <w:t xml:space="preserve"> outlined in</w:t>
       </w:r>
-      <w:del w:id="83" w:author="Student" w:date="2016-06-22T10:44:00Z">
+      <w:del w:id="85" w:author="Student" w:date="2016-06-22T10:44:00Z">
         <w:r>
           <w:delText xml:space="preserve"> a</w:delText>
         </w:r>
@@ -5058,28 +5066,46 @@
       <w:r>
         <w:t xml:space="preserve"> different requirement document</w:t>
       </w:r>
-      <w:ins w:id="84" w:author="Student" w:date="2016-06-22T10:44:00Z">
+      <w:ins w:id="86" w:author="Student" w:date="2016-06-22T10:44:00Z">
         <w:r>
           <w:t>s</w:t>
         </w:r>
       </w:ins>
       <w:r>
-        <w:t xml:space="preserve">. Interfacing between the various </w:t>
+        <w:t>. Interfac</w:t>
+      </w:r>
+      <w:del w:id="87" w:author="Omid Ghiyasian" w:date="2016-06-27T20:25:00Z">
+        <w:r>
+          <w:delText>ing</w:delText>
+        </w:r>
+      </w:del>
+      <w:ins w:id="88" w:author="Omid Ghiyasian" w:date="2016-06-27T20:25:00Z">
+        <w:r>
+          <w:t>e</w:t>
+        </w:r>
+      </w:ins>
+      <w:r>
+        <w:t xml:space="preserve"> between the various </w:t>
       </w:r>
       <w:r>
         <w:t xml:space="preserve">sections of the project </w:t>
       </w:r>
-      <w:del w:id="85" w:author="Student" w:date="2016-06-22T10:44:00Z">
+      <w:ins w:id="89" w:author="Omid Ghiyasian" w:date="2016-06-27T20:26:00Z">
+        <w:r>
+          <w:t>is</w:t>
+        </w:r>
+      </w:ins>
+      <w:del w:id="90" w:author="Student" w:date="2016-06-22T10:44:00Z">
         <w:r>
           <w:delText>will be</w:delText>
         </w:r>
       </w:del>
-      <w:ins w:id="86" w:author="Student" w:date="2016-06-22T10:45:00Z">
+      <w:ins w:id="91" w:author="Student" w:date="2016-06-22T10:45:00Z">
         <w:r>
           <w:t>under</w:t>
         </w:r>
       </w:ins>
-      <w:del w:id="87" w:author="Student" w:date="2016-06-22T10:45:00Z">
+      <w:del w:id="92" w:author="Student" w:date="2016-06-22T10:45:00Z">
         <w:r>
           <w:delText xml:space="preserve"> outlined in</w:delText>
         </w:r>
@@ -5087,7 +5113,7 @@
       <w:r>
         <w:t xml:space="preserve"> section 2.1.3 of this requirement document. More detail will be added during the analysis phase</w:t>
       </w:r>
-      <w:ins w:id="88" w:author="Student" w:date="2016-06-22T10:45:00Z">
+      <w:ins w:id="93" w:author="Student" w:date="2016-06-22T10:45:00Z">
         <w:r>
           <w:t xml:space="preserve"> and as the project develops</w:t>
         </w:r>
@@ -5107,14 +5133,14 @@
           <w:sz w:val="24"/>
         </w:rPr>
       </w:pPr>
-      <w:bookmarkStart w:id="89" w:name="_Toc453890328"/>
+      <w:bookmarkStart w:id="94" w:name="_Toc453890328"/>
       <w:r>
         <w:rPr>
           <w:sz w:val="24"/>
         </w:rPr>
         <w:t>System Interfaces</w:t>
       </w:r>
-      <w:bookmarkEnd w:id="89"/>
+      <w:bookmarkEnd w:id="94"/>
     </w:p>
     <w:p>
       <w:r>
@@ -5129,7 +5155,7 @@
           <w:numId w:val="10"/>
         </w:numPr>
       </w:pPr>
-      <w:commentRangeStart w:id="90"/>
+      <w:commentRangeStart w:id="95"/>
       <w:r>
         <w:t>Google Chrome</w:t>
       </w:r>
@@ -5169,12 +5195,12 @@
       <w:r>
         <w:t>Safari</w:t>
       </w:r>
-      <w:commentRangeEnd w:id="90"/>
+      <w:commentRangeEnd w:id="95"/>
       <w:r>
         <w:rPr>
           <w:rStyle w:val="CommentReference"/>
         </w:rPr>
-        <w:commentReference w:id="90"/>
+        <w:commentReference w:id="95"/>
       </w:r>
     </w:p>
     <w:p>
@@ -5188,7 +5214,7 @@
           <w:sz w:val="24"/>
         </w:rPr>
       </w:pPr>
-      <w:bookmarkStart w:id="91" w:name="_Toc453890329"/>
+      <w:bookmarkStart w:id="96" w:name="_Toc453890329"/>
       <w:r>
         <w:rPr>
           <w:sz w:val="24"/>
@@ -5207,22 +5233,22 @@
         </w:rPr>
         <w:t>s</w:t>
       </w:r>
-      <w:bookmarkEnd w:id="91"/>
+      <w:bookmarkEnd w:id="96"/>
     </w:p>
     <w:p>
       <w:r>
         <w:t xml:space="preserve">Users are expected to interact with UPOD with a mouse and keyboard, and priority will be given to ensuring proper interaction via this method. </w:t>
       </w:r>
-      <w:commentRangeStart w:id="92"/>
+      <w:commentRangeStart w:id="97"/>
       <w:r>
         <w:t>Interaction with UPOD by touchscreen may be considered if time allows.</w:t>
       </w:r>
-      <w:commentRangeEnd w:id="92"/>
+      <w:commentRangeEnd w:id="97"/>
       <w:r>
         <w:rPr>
           <w:rStyle w:val="CommentReference"/>
         </w:rPr>
-        <w:commentReference w:id="92"/>
+        <w:commentReference w:id="97"/>
       </w:r>
     </w:p>
     <w:p>
@@ -5236,39 +5262,39 @@
           <w:sz w:val="24"/>
         </w:rPr>
       </w:pPr>
-      <w:bookmarkStart w:id="93" w:name="_Toc453890330"/>
+      <w:bookmarkStart w:id="98" w:name="_Toc453890330"/>
       <w:r>
         <w:rPr>
           <w:sz w:val="24"/>
         </w:rPr>
         <w:t>Software Interfaces</w:t>
       </w:r>
-      <w:bookmarkEnd w:id="93"/>
+      <w:bookmarkEnd w:id="98"/>
     </w:p>
     <w:p>
       <w:r>
         <w:t xml:space="preserve">The front end will contain information </w:t>
       </w:r>
-      <w:commentRangeStart w:id="94"/>
+      <w:commentRangeStart w:id="99"/>
       <w:r>
         <w:t>contained in a database</w:t>
       </w:r>
-      <w:commentRangeEnd w:id="94"/>
+      <w:commentRangeEnd w:id="99"/>
       <w:r>
         <w:rPr>
           <w:rStyle w:val="CommentReference"/>
         </w:rPr>
-        <w:commentReference w:id="94"/>
+        <w:commentReference w:id="99"/>
       </w:r>
       <w:r>
         <w:t xml:space="preserve">. Animations and graphics displaying physics content </w:t>
       </w:r>
-      <w:ins w:id="95" w:author="Student" w:date="2016-06-22T10:49:00Z">
+      <w:ins w:id="100" w:author="Student" w:date="2016-06-22T10:49:00Z">
         <w:r>
           <w:t>is to be implemented</w:t>
         </w:r>
       </w:ins>
-      <w:del w:id="96" w:author="Student" w:date="2016-06-22T10:49:00Z">
+      <w:del w:id="101" w:author="Student" w:date="2016-06-22T10:49:00Z">
         <w:r>
           <w:delText>will be created</w:delText>
         </w:r>
@@ -5276,16 +5302,16 @@
       <w:r>
         <w:t xml:space="preserve"> using </w:t>
       </w:r>
-      <w:commentRangeStart w:id="97"/>
+      <w:commentRangeStart w:id="102"/>
       <w:r>
         <w:t>animation software</w:t>
       </w:r>
-      <w:commentRangeEnd w:id="97"/>
+      <w:commentRangeEnd w:id="102"/>
       <w:r>
         <w:rPr>
           <w:rStyle w:val="CommentReference"/>
         </w:rPr>
-        <w:commentReference w:id="97"/>
+        <w:commentReference w:id="102"/>
       </w:r>
       <w:r>
         <w:t>.</w:t>
@@ -5302,14 +5328,14 @@
           <w:sz w:val="24"/>
         </w:rPr>
       </w:pPr>
-      <w:bookmarkStart w:id="98" w:name="_Toc453890331"/>
+      <w:bookmarkStart w:id="103" w:name="_Toc453890331"/>
       <w:r>
         <w:rPr>
           <w:sz w:val="24"/>
         </w:rPr>
         <w:t>Communication Interfaces</w:t>
       </w:r>
-      <w:bookmarkEnd w:id="98"/>
+      <w:bookmarkEnd w:id="103"/>
     </w:p>
     <w:p>
       <w:r>
@@ -5318,12 +5344,12 @@
       <w:r>
         <w:t xml:space="preserve">will remain responsive across internet service providers. More detail </w:t>
       </w:r>
-      <w:ins w:id="99" w:author="Student" w:date="2016-06-22T10:49:00Z">
+      <w:ins w:id="104" w:author="Student" w:date="2016-06-22T10:49:00Z">
         <w:r>
           <w:t>to be added</w:t>
         </w:r>
       </w:ins>
-      <w:del w:id="100" w:author="Student" w:date="2016-06-22T10:49:00Z">
+      <w:del w:id="105" w:author="Student" w:date="2016-06-22T10:49:00Z">
         <w:r>
           <w:delText>to be added</w:delText>
         </w:r>
@@ -5343,36 +5369,49 @@
           <w:sz w:val="24"/>
         </w:rPr>
       </w:pPr>
-      <w:bookmarkStart w:id="101" w:name="_Toc453890332"/>
+      <w:bookmarkStart w:id="106" w:name="_Toc453890332"/>
       <w:r>
         <w:rPr>
           <w:sz w:val="24"/>
         </w:rPr>
         <w:t>Memory Constraints</w:t>
       </w:r>
-      <w:bookmarkEnd w:id="101"/>
-    </w:p>
-    <w:p>
-      <w:commentRangeStart w:id="102"/>
+      <w:bookmarkEnd w:id="106"/>
+    </w:p>
+    <w:p>
+      <w:pPr>
+        <w:rPr>
+          <w:ins w:id="107" w:author="Omid Ghiyasian" w:date="2016-06-27T20:37:00Z"/>
+        </w:rPr>
+      </w:pPr>
+      <w:commentRangeStart w:id="108"/>
       <w:r>
         <w:t>No memory constraints identified at this point for the front end.</w:t>
       </w:r>
-      <w:commentRangeEnd w:id="102"/>
+      <w:commentRangeEnd w:id="108"/>
       <w:r>
         <w:rPr>
           <w:rStyle w:val="CommentReference"/>
         </w:rPr>
-        <w:commentReference w:id="102"/>
-      </w:r>
-      <w:r>
-        <w:t xml:space="preserve"> Expected memory constraints for back end and graphics/animation content </w:t>
-      </w:r>
-      <w:ins w:id="103" w:author="Student" w:date="2016-06-22T10:48:00Z">
+        <w:commentReference w:id="108"/>
+      </w:r>
+      <w:r>
+        <w:t xml:space="preserve"> Expected memory constraints for back end and graphics/animation content</w:t>
+      </w:r>
+      <w:ins w:id="109" w:author="Omid Ghiyasian" w:date="2016-06-27T20:28:00Z">
+        <w:r>
+          <w:t xml:space="preserve"> is</w:t>
+        </w:r>
+      </w:ins>
+      <w:r>
+        <w:t xml:space="preserve"> </w:t>
+      </w:r>
+      <w:ins w:id="110" w:author="Student" w:date="2016-06-22T10:48:00Z">
         <w:r>
           <w:t>located</w:t>
         </w:r>
       </w:ins>
-      <w:del w:id="104" w:author="Student" w:date="2016-06-22T10:48:00Z">
+      <w:del w:id="111" w:author="Student" w:date="2016-06-22T10:48:00Z">
         <w:r>
           <w:delText>can be found</w:delText>
         </w:r>
@@ -5386,6 +5425,87 @@
       <w:r>
         <w:t xml:space="preserve"> respective requirement documents.</w:t>
       </w:r>
+    </w:p>
+    <w:p>
+      <w:pPr>
+        <w:rPr>
+          <w:ins w:id="112" w:author="Omid Ghiyasian" w:date="2016-06-27T20:37:00Z"/>
+        </w:rPr>
+      </w:pPr>
+    </w:p>
+    <w:p>
+      <w:pPr>
+        <w:pStyle w:val="ListParagraph"/>
+        <w:numPr>
+          <w:ilvl w:val="1"/>
+          <w:numId w:val="3"/>
+        </w:numPr>
+        <w:rPr>
+          <w:ins w:id="113" w:author="Omid Ghiyasian" w:date="2016-06-27T20:38:00Z"/>
+        </w:rPr>
+        <w:pPrChange w:id="114" w:author="Omid Ghiyasian" w:date="2016-06-27T20:38:00Z">
+          <w:pPr/>
+        </w:pPrChange>
+      </w:pPr>
+      <w:ins w:id="115" w:author="Omid Ghiyasian" w:date="2016-06-27T20:38:00Z">
+        <w:r>
+          <w:t>Actors and Use Cases</w:t>
+        </w:r>
+      </w:ins>
+    </w:p>
+    <w:p>
+      <w:pPr>
+        <w:pStyle w:val="ListParagraph"/>
+        <w:rPr>
+          <w:ins w:id="116" w:author="Omid Ghiyasian" w:date="2016-06-27T20:38:00Z"/>
+        </w:rPr>
+        <w:pPrChange w:id="117" w:author="Omid Ghiyasian" w:date="2016-06-27T20:38:00Z">
+          <w:pPr/>
+        </w:pPrChange>
+      </w:pPr>
+      <w:ins w:id="118" w:author="Omid Ghiyasian" w:date="2016-06-27T20:38:00Z">
+        <w:r>
+          <w:t>(UML Diagram for Use Cases)</w:t>
+        </w:r>
+      </w:ins>
+    </w:p>
+    <w:p>
+      <w:pPr>
+        <w:pStyle w:val="ListParagraph"/>
+        <w:numPr>
+          <w:ilvl w:val="2"/>
+          <w:numId w:val="3"/>
+        </w:numPr>
+        <w:rPr>
+          <w:ins w:id="119" w:author="Omid Ghiyasian" w:date="2016-06-27T20:39:00Z"/>
+        </w:rPr>
+        <w:pPrChange w:id="120" w:author="Omid Ghiyasian" w:date="2016-06-27T20:39:00Z">
+          <w:pPr/>
+        </w:pPrChange>
+      </w:pPr>
+      <w:ins w:id="121" w:author="Omid Ghiyasian" w:date="2016-06-27T20:39:00Z">
+        <w:r>
+          <w:lastRenderedPageBreak/>
+          <w:t>Actors</w:t>
+        </w:r>
+      </w:ins>
+    </w:p>
+    <w:p>
+      <w:pPr>
+        <w:pStyle w:val="ListParagraph"/>
+        <w:numPr>
+          <w:ilvl w:val="2"/>
+          <w:numId w:val="3"/>
+        </w:numPr>
+        <w:pPrChange w:id="122" w:author="Omid Ghiyasian" w:date="2016-06-27T20:39:00Z">
+          <w:pPr/>
+        </w:pPrChange>
+      </w:pPr>
+      <w:ins w:id="123" w:author="Omid Ghiyasian" w:date="2016-06-27T20:39:00Z">
+        <w:r>
+          <w:t>Use Cases</w:t>
+        </w:r>
+      </w:ins>
     </w:p>
     <w:p>
       <w:pPr>
@@ -5395,12 +5515,11 @@
           <w:numId w:val="3"/>
         </w:numPr>
       </w:pPr>
-      <w:bookmarkStart w:id="105" w:name="_Toc453890333"/>
-      <w:r>
-        <w:lastRenderedPageBreak/>
+      <w:bookmarkStart w:id="124" w:name="_Toc453890333"/>
+      <w:r>
         <w:t>Constraints</w:t>
       </w:r>
-      <w:bookmarkEnd w:id="105"/>
+      <w:bookmarkEnd w:id="124"/>
     </w:p>
     <w:p>
       <w:pPr>
@@ -5413,12 +5532,12 @@
       <w:r>
         <w:t xml:space="preserve"> Web Design</w:t>
       </w:r>
-      <w:ins w:id="106" w:author="Student" w:date="2016-06-22T10:50:00Z">
+      <w:ins w:id="125" w:author="Student" w:date="2016-06-22T10:50:00Z">
         <w:r>
           <w:t xml:space="preserve"> has a hard deadline</w:t>
         </w:r>
       </w:ins>
-      <w:del w:id="107" w:author="Student" w:date="2016-06-22T10:50:00Z">
+      <w:del w:id="126" w:author="Student" w:date="2016-06-22T10:50:00Z">
         <w:r>
           <w:delText xml:space="preserve"> must be implemented</w:delText>
         </w:r>
@@ -5462,11 +5581,11 @@
           <w:numId w:val="3"/>
         </w:numPr>
       </w:pPr>
-      <w:bookmarkStart w:id="108" w:name="_Toc453890334"/>
+      <w:bookmarkStart w:id="127" w:name="_Toc453890334"/>
       <w:r>
         <w:t>Specific Requirements</w:t>
       </w:r>
-      <w:bookmarkEnd w:id="108"/>
+      <w:bookmarkEnd w:id="127"/>
     </w:p>
     <w:p>
       <w:pPr>
@@ -5476,18 +5595,26 @@
           <w:numId w:val="3"/>
         </w:numPr>
       </w:pPr>
-      <w:bookmarkStart w:id="109" w:name="_Toc453890335"/>
+      <w:bookmarkStart w:id="128" w:name="_Toc453890335"/>
+      <w:commentRangeStart w:id="129"/>
       <w:r>
         <w:t xml:space="preserve">External </w:t>
       </w:r>
       <w:r>
         <w:t>Interfaces</w:t>
       </w:r>
-      <w:bookmarkEnd w:id="109"/>
+      <w:bookmarkEnd w:id="128"/>
     </w:p>
     <w:p>
       <w:r>
         <w:t>None identified at this point.</w:t>
+      </w:r>
+      <w:commentRangeEnd w:id="129"/>
+      <w:r>
+        <w:rPr>
+          <w:rStyle w:val="CommentReference"/>
+        </w:rPr>
+        <w:commentReference w:id="129"/>
       </w:r>
     </w:p>
     <w:p/>
@@ -5499,14 +5626,14 @@
           <w:numId w:val="3"/>
         </w:numPr>
       </w:pPr>
-      <w:bookmarkStart w:id="110" w:name="_Toc453890336"/>
+      <w:bookmarkStart w:id="130" w:name="_Toc453890336"/>
       <w:r>
         <w:t xml:space="preserve">Product </w:t>
       </w:r>
       <w:r>
         <w:t>Functions</w:t>
       </w:r>
-      <w:bookmarkEnd w:id="110"/>
+      <w:bookmarkEnd w:id="130"/>
     </w:p>
     <w:p>
       <w:pPr>
@@ -5519,23 +5646,23 @@
       <w:r>
         <w:t xml:space="preserve">UPOD must be </w:t>
       </w:r>
-      <w:commentRangeStart w:id="111"/>
+      <w:commentRangeStart w:id="131"/>
       <w:r>
         <w:t>searchable by text</w:t>
       </w:r>
-      <w:commentRangeEnd w:id="111"/>
+      <w:commentRangeEnd w:id="131"/>
       <w:r>
         <w:rPr>
           <w:rStyle w:val="CommentReference"/>
         </w:rPr>
-        <w:commentReference w:id="111"/>
-      </w:r>
-      <w:ins w:id="112" w:author="Student" w:date="2016-06-22T10:51:00Z">
+        <w:commentReference w:id="131"/>
+      </w:r>
+      <w:ins w:id="132" w:author="Student" w:date="2016-06-22T10:51:00Z">
         <w:r>
           <w:t xml:space="preserve"> and</w:t>
         </w:r>
       </w:ins>
-      <w:del w:id="113" w:author="Student" w:date="2016-06-22T10:51:00Z">
+      <w:del w:id="133" w:author="Student" w:date="2016-06-22T10:51:00Z">
         <w:r>
           <w:delText>, as well as</w:delText>
         </w:r>
@@ -5543,33 +5670,37 @@
       <w:r>
         <w:t xml:space="preserve"> </w:t>
       </w:r>
-      <w:commentRangeStart w:id="114"/>
+      <w:commentRangeStart w:id="134"/>
       <w:r>
         <w:t>support navigation through site content</w:t>
       </w:r>
-      <w:commentRangeEnd w:id="114"/>
+      <w:commentRangeEnd w:id="134"/>
       <w:r>
         <w:rPr>
           <w:rStyle w:val="CommentReference"/>
         </w:rPr>
-        <w:commentReference w:id="114"/>
-      </w:r>
-      <w:ins w:id="115" w:author="Student" w:date="2016-06-22T10:51:00Z">
-        <w:r>
-          <w:t xml:space="preserve">, such as </w:t>
+        <w:commentReference w:id="134"/>
+      </w:r>
+      <w:ins w:id="135" w:author="Student" w:date="2016-06-22T10:51:00Z">
+        <w:r>
+          <w:t xml:space="preserve">, </w:t>
+        </w:r>
+        <w:commentRangeStart w:id="136"/>
+        <w:r>
+          <w:t xml:space="preserve">such as </w:t>
         </w:r>
       </w:ins>
-      <w:ins w:id="116" w:author="Student" w:date="2016-06-22T10:52:00Z">
+      <w:ins w:id="137" w:author="Student" w:date="2016-06-22T10:52:00Z">
         <w:r>
           <w:t>by</w:t>
         </w:r>
       </w:ins>
-      <w:del w:id="117" w:author="Student" w:date="2016-06-22T10:51:00Z">
+      <w:del w:id="138" w:author="Student" w:date="2016-06-22T10:51:00Z">
         <w:r>
           <w:delText xml:space="preserve"> </w:delText>
         </w:r>
       </w:del>
-      <w:del w:id="118" w:author="Student" w:date="2016-06-22T10:52:00Z">
+      <w:del w:id="139" w:author="Student" w:date="2016-06-22T10:52:00Z">
         <w:r>
           <w:delText>by</w:delText>
         </w:r>
@@ -5577,13 +5708,20 @@
       <w:r>
         <w:t xml:space="preserve"> physic</w:t>
       </w:r>
-      <w:del w:id="119" w:author="Student" w:date="2016-06-22T10:52:00Z">
+      <w:del w:id="140" w:author="Student" w:date="2016-06-22T10:52:00Z">
         <w:r>
           <w:delText>s</w:delText>
         </w:r>
       </w:del>
       <w:r>
         <w:t xml:space="preserve"> discipline/specialized area of study. </w:t>
+      </w:r>
+      <w:commentRangeEnd w:id="136"/>
+      <w:r>
+        <w:rPr>
+          <w:rStyle w:val="CommentReference"/>
+        </w:rPr>
+        <w:commentReference w:id="136"/>
       </w:r>
     </w:p>
     <w:p>
@@ -5597,16 +5735,16 @@
       <w:r>
         <w:t xml:space="preserve">UPOD’s web interface will </w:t>
       </w:r>
-      <w:commentRangeStart w:id="120"/>
+      <w:commentRangeStart w:id="141"/>
       <w:r>
         <w:t xml:space="preserve">contain interactive graphics and animations </w:t>
       </w:r>
-      <w:commentRangeEnd w:id="120"/>
+      <w:commentRangeEnd w:id="141"/>
       <w:r>
         <w:rPr>
           <w:rStyle w:val="CommentReference"/>
         </w:rPr>
-        <w:commentReference w:id="120"/>
+        <w:commentReference w:id="141"/>
       </w:r>
       <w:r>
         <w:t>that users can use to improve their understanding of concepts.</w:t>
@@ -5620,19 +5758,19 @@
           <w:numId w:val="9"/>
         </w:numPr>
         <w:rPr>
-          <w:del w:id="121" w:author="Student" w:date="2016-06-22T10:54:00Z"/>
-        </w:rPr>
-      </w:pPr>
-      <w:commentRangeStart w:id="122"/>
+          <w:del w:id="142" w:author="Student" w:date="2016-06-22T10:54:00Z"/>
+        </w:rPr>
+      </w:pPr>
+      <w:commentRangeStart w:id="143"/>
       <w:r>
         <w:t xml:space="preserve">UPOD will allow for moderators and site administrators to add, delete, and modify pages and categories when required. </w:t>
       </w:r>
-      <w:commentRangeEnd w:id="122"/>
+      <w:commentRangeEnd w:id="143"/>
       <w:r>
         <w:rPr>
           <w:rStyle w:val="CommentReference"/>
         </w:rPr>
-        <w:commentReference w:id="122"/>
+        <w:commentReference w:id="143"/>
       </w:r>
     </w:p>
     <w:p>
@@ -5643,9 +5781,9 @@
           <w:numId w:val="9"/>
         </w:numPr>
         <w:rPr>
-          <w:ins w:id="123" w:author="Student" w:date="2016-06-22T10:53:00Z"/>
-        </w:rPr>
-        <w:pPrChange w:id="124" w:author="Student" w:date="2016-06-22T10:54:00Z">
+          <w:ins w:id="144" w:author="Student" w:date="2016-06-22T10:53:00Z"/>
+        </w:rPr>
+        <w:pPrChange w:id="145" w:author="Student" w:date="2016-06-22T10:54:00Z">
           <w:pPr>
             <w:pStyle w:val="ListParagraph"/>
             <w:numPr>
@@ -5656,13 +5794,13 @@
           </w:pPr>
         </w:pPrChange>
       </w:pPr>
-      <w:del w:id="125" w:author="Student" w:date="2016-06-22T10:54:00Z">
+      <w:del w:id="146" w:author="Student" w:date="2016-06-22T10:54:00Z">
         <w:r>
           <w:delText xml:space="preserve">To accommodate for this, UPOD just </w:delText>
         </w:r>
       </w:del>
-      <w:ins w:id="126" w:author="Tom West" w:date="2016-06-20T01:24:00Z">
-        <w:del w:id="127" w:author="Student" w:date="2016-06-22T10:54:00Z">
+      <w:ins w:id="147" w:author="Tom West" w:date="2016-06-20T01:24:00Z">
+        <w:del w:id="148" w:author="Student" w:date="2016-06-22T10:54:00Z">
           <w:r>
             <w:delText>will</w:delText>
           </w:r>
@@ -5671,7 +5809,7 @@
           </w:r>
         </w:del>
       </w:ins>
-      <w:del w:id="128" w:author="Student" w:date="2016-06-22T10:54:00Z">
+      <w:del w:id="149" w:author="Student" w:date="2016-06-22T10:54:00Z">
         <w:r>
           <w:delText>support a login process for site admins and moderators in order to prevent unauthorized edits.</w:delText>
         </w:r>
@@ -5685,20 +5823,20 @@
           <w:numId w:val="9"/>
         </w:numPr>
       </w:pPr>
-      <w:commentRangeStart w:id="129"/>
-      <w:ins w:id="130" w:author="Student" w:date="2016-06-22T10:53:00Z">
+      <w:commentRangeStart w:id="150"/>
+      <w:ins w:id="151" w:author="Student" w:date="2016-06-22T10:53:00Z">
         <w:r>
           <w:t xml:space="preserve">A built in login process </w:t>
         </w:r>
       </w:ins>
-      <w:commentRangeEnd w:id="129"/>
+      <w:commentRangeEnd w:id="150"/>
       <w:r>
         <w:rPr>
           <w:rStyle w:val="CommentReference"/>
         </w:rPr>
-        <w:commentReference w:id="129"/>
-      </w:r>
-      <w:ins w:id="131" w:author="Student" w:date="2016-06-22T10:53:00Z">
+        <w:commentReference w:id="150"/>
+      </w:r>
+      <w:ins w:id="152" w:author="Student" w:date="2016-06-22T10:53:00Z">
         <w:r>
           <w:t>for site admins and moderators to be utilized on UPOD, preventing unauthorized modifications and edits.</w:t>
         </w:r>
@@ -5715,21 +5853,21 @@
       <w:r>
         <w:t xml:space="preserve">UPOD will allow site administrators to </w:t>
       </w:r>
-      <w:commentRangeStart w:id="132"/>
+      <w:commentRangeStart w:id="153"/>
       <w:r>
         <w:t>create</w:t>
       </w:r>
-      <w:ins w:id="133" w:author="Student" w:date="2016-06-22T10:54:00Z">
+      <w:ins w:id="154" w:author="Student" w:date="2016-06-22T10:54:00Z">
         <w:r>
           <w:t xml:space="preserve">, </w:t>
         </w:r>
-        <w:del w:id="134" w:author="Omid Ghiyasian" w:date="2016-06-25T20:01:00Z">
+        <w:del w:id="155" w:author="Omid Ghiyasian" w:date="2016-06-25T20:01:00Z">
           <w:r>
             <w:delText>access, and</w:delText>
           </w:r>
         </w:del>
       </w:ins>
-      <w:del w:id="135" w:author="Omid Ghiyasian" w:date="2016-06-25T20:01:00Z">
+      <w:del w:id="156" w:author="Omid Ghiyasian" w:date="2016-06-25T20:01:00Z">
         <w:r>
           <w:delText xml:space="preserve"> and </w:delText>
         </w:r>
@@ -5737,7 +5875,7 @@
       <w:r>
         <w:t>delete</w:t>
       </w:r>
-      <w:ins w:id="136" w:author="Omid Ghiyasian" w:date="2016-06-25T20:01:00Z">
+      <w:ins w:id="157" w:author="Omid Ghiyasian" w:date="2016-06-25T20:01:00Z">
         <w:r>
           <w:t xml:space="preserve"> and access</w:t>
         </w:r>
@@ -5745,33 +5883,46 @@
       <w:r>
         <w:t xml:space="preserve"> moderator accounts</w:t>
       </w:r>
-      <w:ins w:id="137" w:author="Omid Ghiyasian" w:date="2016-06-25T20:01:00Z">
-        <w:r>
-          <w:t xml:space="preserve"> through a list</w:t>
+      <w:ins w:id="158" w:author="Omid Ghiyasian" w:date="2016-06-25T20:01:00Z">
+        <w:r>
+          <w:t xml:space="preserve"> </w:t>
+        </w:r>
+        <w:commentRangeStart w:id="159"/>
+        <w:r>
+          <w:t>through a list</w:t>
         </w:r>
       </w:ins>
-      <w:commentRangeEnd w:id="132"/>
-      <w:ins w:id="138" w:author="Omid Ghiyasian" w:date="2016-06-25T20:02:00Z">
+      <w:commentRangeEnd w:id="153"/>
+      <w:ins w:id="160" w:author="Omid Ghiyasian" w:date="2016-06-25T20:02:00Z">
         <w:r>
           <w:rPr>
             <w:rStyle w:val="CommentReference"/>
           </w:rPr>
-          <w:commentReference w:id="132"/>
+          <w:commentReference w:id="153"/>
         </w:r>
       </w:ins>
-      <w:ins w:id="139" w:author="Omid Ghiyasian" w:date="2016-06-25T20:01:00Z">
+      <w:commentRangeEnd w:id="159"/>
+      <w:ins w:id="161" w:author="Omid Ghiyasian" w:date="2016-06-27T20:34:00Z">
+        <w:r>
+          <w:rPr>
+            <w:rStyle w:val="CommentReference"/>
+          </w:rPr>
+          <w:commentReference w:id="159"/>
+        </w:r>
+      </w:ins>
+      <w:ins w:id="162" w:author="Omid Ghiyasian" w:date="2016-06-25T20:01:00Z">
         <w:r>
           <w:t>.</w:t>
         </w:r>
       </w:ins>
-      <w:ins w:id="140" w:author="Student" w:date="2016-06-22T10:55:00Z">
-        <w:del w:id="141" w:author="Omid Ghiyasian" w:date="2016-06-25T20:01:00Z">
+      <w:ins w:id="163" w:author="Student" w:date="2016-06-22T10:55:00Z">
+        <w:del w:id="164" w:author="Omid Ghiyasian" w:date="2016-06-25T20:01:00Z">
           <w:r>
             <w:delText xml:space="preserve"> and lists</w:delText>
           </w:r>
         </w:del>
       </w:ins>
-      <w:del w:id="142" w:author="Student" w:date="2016-06-22T10:55:00Z">
+      <w:del w:id="165" w:author="Student" w:date="2016-06-22T10:55:00Z">
         <w:r>
           <w:delText>, as well as access moderator lists.</w:delText>
         </w:r>
@@ -5788,17 +5939,17 @@
           <w:numId w:val="3"/>
         </w:numPr>
       </w:pPr>
-      <w:bookmarkStart w:id="143" w:name="_Toc453890337"/>
+      <w:bookmarkStart w:id="166" w:name="_Toc453890337"/>
       <w:r>
         <w:t xml:space="preserve">Performance </w:t>
       </w:r>
       <w:r>
         <w:t>Requirements</w:t>
       </w:r>
-      <w:bookmarkEnd w:id="143"/>
-    </w:p>
-    <w:p>
-      <w:commentRangeStart w:id="144"/>
+      <w:bookmarkEnd w:id="166"/>
+    </w:p>
+    <w:p>
+      <w:commentRangeStart w:id="167"/>
       <w:r>
         <w:t xml:space="preserve">Searches should be satisfied within </w:t>
       </w:r>
@@ -5811,12 +5962,12 @@
       <w:r>
         <w:t xml:space="preserve"> </w:t>
       </w:r>
-      <w:commentRangeEnd w:id="144"/>
+      <w:commentRangeEnd w:id="167"/>
       <w:r>
         <w:rPr>
           <w:rStyle w:val="CommentReference"/>
         </w:rPr>
-        <w:commentReference w:id="144"/>
+        <w:commentReference w:id="167"/>
       </w:r>
     </w:p>
     <w:p>
@@ -5827,14 +5978,15 @@
           <w:numId w:val="3"/>
         </w:numPr>
       </w:pPr>
-      <w:bookmarkStart w:id="145" w:name="_Toc453890338"/>
+      <w:bookmarkStart w:id="168" w:name="_Toc453890338"/>
+      <w:commentRangeStart w:id="169"/>
       <w:r>
         <w:t xml:space="preserve">Logical Database </w:t>
       </w:r>
       <w:r>
         <w:t>Requirements</w:t>
       </w:r>
-      <w:bookmarkEnd w:id="145"/>
+      <w:bookmarkEnd w:id="168"/>
     </w:p>
     <w:p>
       <w:r>
@@ -5843,25 +5995,32 @@
       <w:r>
         <w:t xml:space="preserve">pertaining to database structure </w:t>
       </w:r>
-      <w:ins w:id="146" w:author="Student" w:date="2016-06-22T10:56:00Z">
-        <w:del w:id="147" w:author="Omid Ghiyasian" w:date="2016-06-25T20:08:00Z">
+      <w:ins w:id="170" w:author="Student" w:date="2016-06-22T10:56:00Z">
+        <w:del w:id="171" w:author="Omid Ghiyasian" w:date="2016-06-25T20:08:00Z">
           <w:r>
             <w:delText>located</w:delText>
           </w:r>
         </w:del>
       </w:ins>
-      <w:del w:id="148" w:author="Omid Ghiyasian" w:date="2016-06-25T20:08:00Z">
+      <w:del w:id="172" w:author="Omid Ghiyasian" w:date="2016-06-25T20:08:00Z">
         <w:r>
           <w:delText xml:space="preserve">can be found </w:delText>
         </w:r>
       </w:del>
-      <w:ins w:id="149" w:author="Omid Ghiyasian" w:date="2016-06-25T20:08:00Z">
+      <w:ins w:id="173" w:author="Omid Ghiyasian" w:date="2016-06-25T20:08:00Z">
         <w:r>
           <w:t xml:space="preserve"> can be found </w:t>
         </w:r>
       </w:ins>
       <w:r>
         <w:t>in the Back End requirement document.</w:t>
+      </w:r>
+      <w:commentRangeEnd w:id="169"/>
+      <w:r>
+        <w:rPr>
+          <w:rStyle w:val="CommentReference"/>
+        </w:rPr>
+        <w:commentReference w:id="169"/>
       </w:r>
     </w:p>
     <w:p>
@@ -5872,7 +6031,7 @@
           <w:numId w:val="3"/>
         </w:numPr>
       </w:pPr>
-      <w:bookmarkStart w:id="150" w:name="_Toc453890339"/>
+      <w:bookmarkStart w:id="174" w:name="_Toc453890339"/>
       <w:r>
         <w:lastRenderedPageBreak/>
         <w:t xml:space="preserve">Software System </w:t>
@@ -5880,7 +6039,7 @@
       <w:r>
         <w:t>Attributes</w:t>
       </w:r>
-      <w:bookmarkEnd w:id="150"/>
+      <w:bookmarkEnd w:id="174"/>
     </w:p>
     <w:p>
       <w:pPr>
@@ -5893,33 +6052,38 @@
           <w:sz w:val="24"/>
         </w:rPr>
       </w:pPr>
-      <w:bookmarkStart w:id="151" w:name="_Toc453890340"/>
+      <w:bookmarkStart w:id="175" w:name="_Toc453890340"/>
       <w:r>
         <w:rPr>
           <w:sz w:val="24"/>
         </w:rPr>
         <w:t>Reliability</w:t>
       </w:r>
-      <w:bookmarkEnd w:id="151"/>
+      <w:bookmarkEnd w:id="175"/>
     </w:p>
     <w:p>
       <w:r>
         <w:t xml:space="preserve">UPOD </w:t>
       </w:r>
-      <w:del w:id="152" w:author="Student" w:date="2016-06-22T10:56:00Z">
+      <w:del w:id="176" w:author="Student" w:date="2016-06-22T10:56:00Z">
         <w:r>
           <w:delText xml:space="preserve">is </w:delText>
         </w:r>
       </w:del>
+      <w:ins w:id="177" w:author="Omid Ghiyasian" w:date="2016-06-27T20:36:00Z">
+        <w:r>
+          <w:t xml:space="preserve"> will be </w:t>
+        </w:r>
+      </w:ins>
       <w:r>
         <w:t>expected to be available as a permanent reference tool</w:t>
       </w:r>
-      <w:ins w:id="153" w:author="Student" w:date="2016-06-22T10:57:00Z">
+      <w:ins w:id="178" w:author="Student" w:date="2016-06-22T10:57:00Z">
         <w:r>
           <w:t>, with</w:t>
         </w:r>
       </w:ins>
-      <w:del w:id="154" w:author="Student" w:date="2016-06-22T10:57:00Z">
+      <w:del w:id="179" w:author="Student" w:date="2016-06-22T10:57:00Z">
         <w:r>
           <w:delText>.</w:delText>
         </w:r>
@@ -5927,12 +6091,12 @@
       <w:r>
         <w:t xml:space="preserve"> </w:t>
       </w:r>
-      <w:ins w:id="155" w:author="Student" w:date="2016-06-22T10:57:00Z">
+      <w:ins w:id="180" w:author="Student" w:date="2016-06-22T10:57:00Z">
         <w:r>
           <w:t>m</w:t>
         </w:r>
       </w:ins>
-      <w:del w:id="156" w:author="Student" w:date="2016-06-22T10:57:00Z">
+      <w:del w:id="181" w:author="Student" w:date="2016-06-22T10:57:00Z">
         <w:r>
           <w:delText>M</w:delText>
         </w:r>
@@ -5940,13 +6104,13 @@
       <w:r>
         <w:t xml:space="preserve">aintenance </w:t>
       </w:r>
-      <w:del w:id="157" w:author="Tom West" w:date="2016-06-20T01:21:00Z">
+      <w:del w:id="182" w:author="Tom West" w:date="2016-06-20T01:21:00Z">
         <w:r>
           <w:delText xml:space="preserve">windows will be announced prior to making UPOD unavailable. </w:delText>
         </w:r>
       </w:del>
-      <w:ins w:id="158" w:author="Tom West" w:date="2016-06-20T01:21:00Z">
-        <w:del w:id="159" w:author="Student" w:date="2016-06-22T10:57:00Z">
+      <w:ins w:id="183" w:author="Tom West" w:date="2016-06-20T01:21:00Z">
+        <w:del w:id="184" w:author="Student" w:date="2016-06-22T10:57:00Z">
           <w:r>
             <w:delText xml:space="preserve">will be </w:delText>
           </w:r>
@@ -5954,47 +6118,47 @@
         <w:r>
           <w:t xml:space="preserve">conducted in a </w:t>
         </w:r>
-        <w:del w:id="160" w:author="Omid Ghiyasian" w:date="2016-06-25T20:09:00Z">
+        <w:del w:id="185" w:author="Omid Ghiyasian" w:date="2016-06-25T20:09:00Z">
           <w:r>
             <w:delText xml:space="preserve">sandbox </w:delText>
           </w:r>
         </w:del>
       </w:ins>
-      <w:commentRangeStart w:id="161"/>
-      <w:ins w:id="162" w:author="Omid Ghiyasian" w:date="2016-06-25T20:09:00Z">
+      <w:commentRangeStart w:id="186"/>
+      <w:ins w:id="187" w:author="Omid Ghiyasian" w:date="2016-06-25T20:09:00Z">
         <w:r>
           <w:t xml:space="preserve">development </w:t>
         </w:r>
       </w:ins>
-      <w:ins w:id="163" w:author="Tom West" w:date="2016-06-20T01:21:00Z">
+      <w:ins w:id="188" w:author="Tom West" w:date="2016-06-20T01:21:00Z">
         <w:r>
           <w:t xml:space="preserve">environment </w:t>
         </w:r>
       </w:ins>
-      <w:commentRangeEnd w:id="161"/>
+      <w:commentRangeEnd w:id="186"/>
       <w:r>
         <w:rPr>
           <w:rStyle w:val="CommentReference"/>
         </w:rPr>
-        <w:commentReference w:id="161"/>
-      </w:r>
-      <w:ins w:id="164" w:author="Tom West" w:date="2016-06-20T01:21:00Z">
+        <w:commentReference w:id="186"/>
+      </w:r>
+      <w:ins w:id="189" w:author="Tom West" w:date="2016-06-20T01:21:00Z">
         <w:r>
           <w:t xml:space="preserve">and copied to </w:t>
         </w:r>
-        <w:commentRangeStart w:id="165"/>
+        <w:commentRangeStart w:id="190"/>
         <w:r>
           <w:t xml:space="preserve">production environment </w:t>
         </w:r>
       </w:ins>
-      <w:commentRangeEnd w:id="165"/>
+      <w:commentRangeEnd w:id="190"/>
       <w:r>
         <w:rPr>
           <w:rStyle w:val="CommentReference"/>
         </w:rPr>
-        <w:commentReference w:id="165"/>
-      </w:r>
-      <w:ins w:id="166" w:author="Tom West" w:date="2016-06-20T01:21:00Z">
+        <w:commentReference w:id="190"/>
+      </w:r>
+      <w:ins w:id="191" w:author="Tom West" w:date="2016-06-20T01:21:00Z">
         <w:r>
           <w:t>live.</w:t>
         </w:r>
@@ -6011,14 +6175,14 @@
           <w:sz w:val="24"/>
         </w:rPr>
       </w:pPr>
-      <w:bookmarkStart w:id="167" w:name="_Toc453890341"/>
+      <w:bookmarkStart w:id="192" w:name="_Toc453890341"/>
       <w:r>
         <w:rPr>
           <w:sz w:val="24"/>
         </w:rPr>
         <w:t>Availability</w:t>
       </w:r>
-      <w:bookmarkEnd w:id="167"/>
+      <w:bookmarkEnd w:id="192"/>
     </w:p>
     <w:p>
       <w:r>
@@ -6027,16 +6191,16 @@
       <w:r>
         <w:t xml:space="preserve">in UPOD’s front end must be supported across the previously listed browsers, </w:t>
       </w:r>
-      <w:commentRangeStart w:id="168"/>
+      <w:commentRangeStart w:id="193"/>
       <w:r>
         <w:t>and commonly available for users to set up if required.</w:t>
       </w:r>
-      <w:commentRangeEnd w:id="168"/>
+      <w:commentRangeEnd w:id="193"/>
       <w:r>
         <w:rPr>
           <w:rStyle w:val="CommentReference"/>
         </w:rPr>
-        <w:commentReference w:id="168"/>
+        <w:commentReference w:id="193"/>
       </w:r>
     </w:p>
     <w:p>
@@ -6050,14 +6214,14 @@
           <w:sz w:val="24"/>
         </w:rPr>
       </w:pPr>
-      <w:bookmarkStart w:id="169" w:name="_Toc453890342"/>
+      <w:bookmarkStart w:id="194" w:name="_Toc453890342"/>
       <w:r>
         <w:rPr>
           <w:sz w:val="24"/>
         </w:rPr>
         <w:t>Security</w:t>
       </w:r>
-      <w:bookmarkEnd w:id="169"/>
+      <w:bookmarkEnd w:id="194"/>
     </w:p>
     <w:p>
       <w:r>
@@ -6066,16 +6230,16 @@
       <w:r>
         <w:t xml:space="preserve">major security constraints. Administrator login information must remain </w:t>
       </w:r>
-      <w:commentRangeStart w:id="170"/>
+      <w:commentRangeStart w:id="195"/>
       <w:r>
         <w:t>inaccessible, and reasonable care</w:t>
       </w:r>
-      <w:ins w:id="171" w:author="Student" w:date="2016-06-22T10:57:00Z">
+      <w:ins w:id="196" w:author="Student" w:date="2016-06-22T10:57:00Z">
         <w:r>
           <w:t xml:space="preserve"> </w:t>
         </w:r>
       </w:ins>
-      <w:del w:id="172" w:author="Student" w:date="2016-06-22T10:57:00Z">
+      <w:del w:id="197" w:author="Student" w:date="2016-06-22T10:57:00Z">
         <w:r>
           <w:delText xml:space="preserve"> must be </w:delText>
         </w:r>
@@ -6083,12 +6247,12 @@
       <w:r>
         <w:t xml:space="preserve">exercised in order to prevent attacks on the Hopper server. </w:t>
       </w:r>
-      <w:commentRangeEnd w:id="170"/>
+      <w:commentRangeEnd w:id="195"/>
       <w:r>
         <w:rPr>
           <w:rStyle w:val="CommentReference"/>
         </w:rPr>
-        <w:commentReference w:id="170"/>
+        <w:commentReference w:id="195"/>
       </w:r>
     </w:p>
     <w:p>
@@ -6102,20 +6266,20 @@
           <w:sz w:val="24"/>
         </w:rPr>
       </w:pPr>
-      <w:bookmarkStart w:id="173" w:name="_Toc453890343"/>
+      <w:bookmarkStart w:id="198" w:name="_Toc453890343"/>
       <w:r>
         <w:rPr>
           <w:sz w:val="24"/>
         </w:rPr>
         <w:t>Maintainability</w:t>
       </w:r>
-      <w:bookmarkEnd w:id="173"/>
+      <w:bookmarkEnd w:id="198"/>
     </w:p>
     <w:p>
       <w:r>
         <w:t>Code should</w:t>
       </w:r>
-      <w:del w:id="174" w:author="Student" w:date="2016-06-22T10:58:00Z">
+      <w:del w:id="199" w:author="Student" w:date="2016-06-22T10:58:00Z">
         <w:r>
           <w:delText xml:space="preserve"> be built</w:delText>
         </w:r>
@@ -6123,7 +6287,7 @@
       <w:r>
         <w:t xml:space="preserve"> follow</w:t>
       </w:r>
-      <w:del w:id="175" w:author="Student" w:date="2016-06-22T10:58:00Z">
+      <w:del w:id="200" w:author="Student" w:date="2016-06-22T10:58:00Z">
         <w:r>
           <w:delText>ing</w:delText>
         </w:r>
@@ -6131,21 +6295,21 @@
       <w:r>
         <w:t xml:space="preserve"> </w:t>
       </w:r>
-      <w:commentRangeStart w:id="176"/>
+      <w:commentRangeStart w:id="201"/>
       <w:r>
         <w:t xml:space="preserve">standard protocols </w:t>
       </w:r>
-      <w:commentRangeEnd w:id="176"/>
+      <w:commentRangeEnd w:id="201"/>
       <w:r>
         <w:rPr>
           <w:rStyle w:val="CommentReference"/>
         </w:rPr>
-        <w:commentReference w:id="176"/>
+        <w:commentReference w:id="201"/>
       </w:r>
       <w:r>
         <w:t xml:space="preserve">and </w:t>
       </w:r>
-      <w:del w:id="177" w:author="Student" w:date="2016-06-22T10:58:00Z">
+      <w:del w:id="202" w:author="Student" w:date="2016-06-22T10:58:00Z">
         <w:r>
           <w:delText xml:space="preserve">should </w:delText>
         </w:r>
@@ -6153,7 +6317,7 @@
       <w:r>
         <w:t>be well documented</w:t>
       </w:r>
-      <w:del w:id="178" w:author="Student" w:date="2016-06-22T10:59:00Z">
+      <w:del w:id="203" w:author="Student" w:date="2016-06-22T10:59:00Z">
         <w:r>
           <w:delText xml:space="preserve"> in order</w:delText>
         </w:r>
@@ -6173,43 +6337,43 @@
           <w:sz w:val="24"/>
         </w:rPr>
       </w:pPr>
-      <w:bookmarkStart w:id="179" w:name="_Toc453890344"/>
+      <w:bookmarkStart w:id="204" w:name="_Toc453890344"/>
       <w:r>
         <w:rPr>
           <w:sz w:val="24"/>
         </w:rPr>
         <w:t>Portability</w:t>
       </w:r>
-      <w:bookmarkEnd w:id="179"/>
+      <w:bookmarkEnd w:id="204"/>
     </w:p>
     <w:p>
       <w:r>
         <w:t xml:space="preserve">Development will take place on a Unix based server, so no </w:t>
       </w:r>
-      <w:commentRangeStart w:id="180"/>
+      <w:commentRangeStart w:id="205"/>
       <w:r>
         <w:t xml:space="preserve">portability concerns are currently identified. </w:t>
       </w:r>
-      <w:commentRangeEnd w:id="180"/>
+      <w:commentRangeEnd w:id="205"/>
       <w:r>
         <w:rPr>
           <w:rStyle w:val="CommentReference"/>
         </w:rPr>
-        <w:commentReference w:id="180"/>
+        <w:commentReference w:id="205"/>
       </w:r>
       <w:r>
         <w:t xml:space="preserve">Any </w:t>
       </w:r>
-      <w:commentRangeStart w:id="181"/>
+      <w:commentRangeStart w:id="206"/>
       <w:r>
         <w:t xml:space="preserve">reasonable requirements </w:t>
       </w:r>
-      <w:commentRangeEnd w:id="181"/>
+      <w:commentRangeEnd w:id="206"/>
       <w:r>
         <w:rPr>
           <w:rStyle w:val="CommentReference"/>
         </w:rPr>
-        <w:commentReference w:id="181"/>
+        <w:commentReference w:id="206"/>
       </w:r>
       <w:r>
         <w:t>for software to be installed on Hopper will be communicated to David Brown as soon as they are identified and validated.</w:t>
@@ -6223,11 +6387,11 @@
           <w:numId w:val="3"/>
         </w:numPr>
       </w:pPr>
-      <w:bookmarkStart w:id="182" w:name="_Toc453890345"/>
+      <w:bookmarkStart w:id="207" w:name="_Toc453890345"/>
       <w:r>
         <w:t>Organizing Specific Requirements</w:t>
       </w:r>
-      <w:bookmarkEnd w:id="182"/>
+      <w:bookmarkEnd w:id="207"/>
     </w:p>
     <w:p>
       <w:pPr>
@@ -6240,7 +6404,7 @@
           <w:sz w:val="24"/>
         </w:rPr>
       </w:pPr>
-      <w:bookmarkStart w:id="183" w:name="_Toc453890346"/>
+      <w:bookmarkStart w:id="208" w:name="_Toc453890346"/>
       <w:r>
         <w:rPr>
           <w:sz w:val="24"/>
@@ -6253,27 +6417,27 @@
         </w:rPr>
         <w:t>s</w:t>
       </w:r>
-      <w:bookmarkEnd w:id="183"/>
+      <w:bookmarkEnd w:id="208"/>
     </w:p>
     <w:p>
       <w:r>
         <w:t xml:space="preserve">UPOD’s functionality will be the same for all users, however, there will be an additional </w:t>
       </w:r>
-      <w:commentRangeStart w:id="184"/>
+      <w:commentRangeStart w:id="209"/>
       <w:r>
         <w:t xml:space="preserve">administrator mode </w:t>
       </w:r>
-      <w:commentRangeEnd w:id="184"/>
+      <w:commentRangeEnd w:id="209"/>
       <w:r>
         <w:rPr>
           <w:rStyle w:val="CommentReference"/>
         </w:rPr>
-        <w:commentReference w:id="184"/>
+        <w:commentReference w:id="209"/>
       </w:r>
       <w:r>
         <w:t>where</w:t>
       </w:r>
-      <w:del w:id="185" w:author="Student" w:date="2016-06-22T11:00:00Z">
+      <w:del w:id="210" w:author="Student" w:date="2016-06-22T11:00:00Z">
         <w:r>
           <w:delText>in</w:delText>
         </w:r>
@@ -6293,7 +6457,8 @@
           <w:sz w:val="24"/>
         </w:rPr>
       </w:pPr>
-      <w:bookmarkStart w:id="186" w:name="_Toc453890347"/>
+      <w:bookmarkStart w:id="211" w:name="_Toc453890347"/>
+      <w:commentRangeStart w:id="212"/>
       <w:r>
         <w:rPr>
           <w:sz w:val="24"/>
@@ -6306,7 +6471,7 @@
         </w:rPr>
         <w:t>Classes</w:t>
       </w:r>
-      <w:bookmarkEnd w:id="186"/>
+      <w:bookmarkEnd w:id="211"/>
     </w:p>
     <w:p>
       <w:pPr>
@@ -6316,7 +6481,7 @@
           <w:numId w:val="13"/>
         </w:numPr>
       </w:pPr>
-      <w:commentRangeStart w:id="187"/>
+      <w:commentRangeStart w:id="213"/>
       <w:r>
         <w:t>Administrator:</w:t>
       </w:r>
@@ -6390,7 +6555,7 @@
           <w:numId w:val="13"/>
         </w:numPr>
       </w:pPr>
-      <w:del w:id="188" w:author="Omid Ghiyasian" w:date="2016-06-27T13:09:00Z">
+      <w:del w:id="214" w:author="Omid Ghiyasian" w:date="2016-06-27T13:09:00Z">
         <w:r>
           <w:delText>Search for Pages/Categories</w:delText>
         </w:r>
@@ -6404,10 +6569,10 @@
           <w:numId w:val="13"/>
         </w:numPr>
         <w:rPr>
-          <w:del w:id="189" w:author="Omid Ghiyasian" w:date="2016-06-27T13:09:00Z"/>
-        </w:rPr>
-      </w:pPr>
-      <w:del w:id="190" w:author="Omid Ghiyasian" w:date="2016-06-27T13:09:00Z">
+          <w:del w:id="215" w:author="Omid Ghiyasian" w:date="2016-06-27T13:09:00Z"/>
+        </w:rPr>
+      </w:pPr>
+      <w:del w:id="216" w:author="Omid Ghiyasian" w:date="2016-06-27T13:09:00Z">
         <w:r>
           <w:delText>View Pages/Categories</w:delText>
         </w:r>
@@ -6421,10 +6586,10 @@
           <w:numId w:val="13"/>
         </w:numPr>
         <w:rPr>
-          <w:del w:id="191" w:author="Omid Ghiyasian" w:date="2016-06-27T13:09:00Z"/>
-        </w:rPr>
-      </w:pPr>
-      <w:del w:id="192" w:author="Omid Ghiyasian" w:date="2016-06-27T13:09:00Z">
+          <w:del w:id="217" w:author="Omid Ghiyasian" w:date="2016-06-27T13:09:00Z"/>
+        </w:rPr>
+      </w:pPr>
+      <w:del w:id="218" w:author="Omid Ghiyasian" w:date="2016-06-27T13:09:00Z">
         <w:r>
           <w:delText>Interact with Graphics/Animations</w:delText>
         </w:r>
@@ -6486,10 +6651,10 @@
           <w:numId w:val="13"/>
         </w:numPr>
         <w:rPr>
-          <w:del w:id="193" w:author="Omid Ghiyasian" w:date="2016-06-27T13:09:00Z"/>
-        </w:rPr>
-      </w:pPr>
-      <w:del w:id="194" w:author="Omid Ghiyasian" w:date="2016-06-27T13:09:00Z">
+          <w:del w:id="219" w:author="Omid Ghiyasian" w:date="2016-06-27T13:09:00Z"/>
+        </w:rPr>
+      </w:pPr>
+      <w:del w:id="220" w:author="Omid Ghiyasian" w:date="2016-06-27T13:09:00Z">
         <w:r>
           <w:delText>Search for Pages/Categories</w:delText>
         </w:r>
@@ -6503,7 +6668,7 @@
           <w:numId w:val="13"/>
         </w:numPr>
       </w:pPr>
-      <w:del w:id="195" w:author="Omid Ghiyasian" w:date="2016-06-27T13:09:00Z">
+      <w:del w:id="221" w:author="Omid Ghiyasian" w:date="2016-06-27T13:09:00Z">
         <w:r>
           <w:delText>View Pages/Categories</w:delText>
         </w:r>
@@ -6517,19 +6682,19 @@
           <w:numId w:val="13"/>
         </w:numPr>
         <w:rPr>
-          <w:del w:id="196" w:author="Omid Ghiyasian" w:date="2016-06-27T13:09:00Z"/>
-        </w:rPr>
-      </w:pPr>
-      <w:del w:id="197" w:author="Omid Ghiyasian" w:date="2016-06-27T13:09:00Z">
+          <w:del w:id="222" w:author="Omid Ghiyasian" w:date="2016-06-27T13:09:00Z"/>
+        </w:rPr>
+      </w:pPr>
+      <w:del w:id="223" w:author="Omid Ghiyasian" w:date="2016-06-27T13:09:00Z">
         <w:r>
           <w:delText>Interact with Graphics/Animations</w:delText>
         </w:r>
-        <w:commentRangeEnd w:id="187"/>
+        <w:commentRangeEnd w:id="213"/>
         <w:r>
           <w:rPr>
             <w:rStyle w:val="CommentReference"/>
           </w:rPr>
-          <w:commentReference w:id="187"/>
+          <w:commentReference w:id="213"/>
         </w:r>
       </w:del>
     </w:p>
@@ -6541,7 +6706,7 @@
           <w:numId w:val="13"/>
         </w:numPr>
       </w:pPr>
-      <w:commentRangeStart w:id="198"/>
+      <w:commentRangeStart w:id="224"/>
       <w:r>
         <w:t>User</w:t>
       </w:r>
@@ -6581,12 +6746,19 @@
       <w:r>
         <w:t>Interact with Graphics/Animations</w:t>
       </w:r>
-      <w:commentRangeEnd w:id="198"/>
+      <w:commentRangeEnd w:id="224"/>
       <w:r>
         <w:rPr>
           <w:rStyle w:val="CommentReference"/>
         </w:rPr>
-        <w:commentReference w:id="198"/>
+        <w:commentReference w:id="224"/>
+      </w:r>
+      <w:commentRangeEnd w:id="212"/>
+      <w:r>
+        <w:rPr>
+          <w:rStyle w:val="CommentReference"/>
+        </w:rPr>
+        <w:commentReference w:id="212"/>
       </w:r>
     </w:p>
     <w:p>
@@ -6600,26 +6772,34 @@
           <w:sz w:val="24"/>
         </w:rPr>
       </w:pPr>
-      <w:bookmarkStart w:id="199" w:name="_Toc453890348"/>
+      <w:bookmarkStart w:id="225" w:name="_Toc453890348"/>
+      <w:commentRangeStart w:id="226"/>
       <w:r>
         <w:rPr>
           <w:sz w:val="24"/>
         </w:rPr>
         <w:t>Objects</w:t>
       </w:r>
-      <w:bookmarkEnd w:id="199"/>
-    </w:p>
-    <w:p>
-      <w:commentRangeStart w:id="200"/>
+      <w:bookmarkEnd w:id="225"/>
+    </w:p>
+    <w:p>
+      <w:commentRangeStart w:id="227"/>
       <w:r>
         <w:t>To be completed in the analysis phase.</w:t>
       </w:r>
-      <w:commentRangeEnd w:id="200"/>
+      <w:commentRangeEnd w:id="227"/>
       <w:r>
         <w:rPr>
           <w:rStyle w:val="CommentReference"/>
         </w:rPr>
-        <w:commentReference w:id="200"/>
+        <w:commentReference w:id="227"/>
+      </w:r>
+      <w:commentRangeEnd w:id="226"/>
+      <w:r>
+        <w:rPr>
+          <w:rStyle w:val="CommentReference"/>
+        </w:rPr>
+        <w:commentReference w:id="226"/>
       </w:r>
     </w:p>
     <w:p>
@@ -6633,7 +6813,7 @@
           <w:sz w:val="24"/>
         </w:rPr>
       </w:pPr>
-      <w:bookmarkStart w:id="201" w:name="_Toc453890349"/>
+      <w:bookmarkStart w:id="228" w:name="_Toc453890349"/>
       <w:r>
         <w:rPr>
           <w:sz w:val="24"/>
@@ -6646,7 +6826,7 @@
         </w:rPr>
         <w:t>s</w:t>
       </w:r>
-      <w:bookmarkEnd w:id="201"/>
+      <w:bookmarkEnd w:id="228"/>
     </w:p>
     <w:p>
       <w:pPr>
@@ -6659,14 +6839,14 @@
           <w:sz w:val="24"/>
         </w:rPr>
       </w:pPr>
-      <w:bookmarkStart w:id="202" w:name="_Toc453890350"/>
+      <w:bookmarkStart w:id="229" w:name="_Toc453890350"/>
       <w:r>
         <w:rPr>
           <w:sz w:val="24"/>
         </w:rPr>
         <w:t>Landing Page</w:t>
       </w:r>
-      <w:bookmarkEnd w:id="202"/>
+      <w:bookmarkEnd w:id="229"/>
     </w:p>
     <w:p>
       <w:pPr>
@@ -6675,14 +6855,40 @@
         <w:ind w:left="0"/>
       </w:pPr>
       <w:r>
-        <w:t xml:space="preserve">The UPOD landing page is the first thing students will see when accessing UPOD. The UPOD design philosophy will encourage users to search the site quickly - the focus on and size of the search bar on the landing page will promote a quick search to whatever term the student is looking for. </w:t>
-      </w:r>
-      <w:ins w:id="203" w:author="Student" w:date="2016-06-22T11:01:00Z">
+        <w:t xml:space="preserve">The UPOD landing page is the first thing </w:t>
+      </w:r>
+      <w:del w:id="230" w:author="Omid Ghiyasian" w:date="2016-06-27T20:44:00Z">
+        <w:r>
+          <w:delText xml:space="preserve">students </w:delText>
+        </w:r>
+      </w:del>
+      <w:ins w:id="231" w:author="Omid Ghiyasian" w:date="2016-06-27T20:44:00Z">
+        <w:r>
+          <w:t xml:space="preserve">users </w:t>
+        </w:r>
+      </w:ins>
+      <w:r>
+        <w:t xml:space="preserve">will see when accessing UPOD. The UPOD design philosophy will encourage users to search the site quickly - the focus on and size of the search bar on the landing page will promote a quick search to whatever term the </w:t>
+      </w:r>
+      <w:del w:id="232" w:author="Omid Ghiyasian" w:date="2016-06-27T20:44:00Z">
+        <w:r>
+          <w:delText>student</w:delText>
+        </w:r>
+      </w:del>
+      <w:ins w:id="233" w:author="Omid Ghiyasian" w:date="2016-06-27T20:44:00Z">
+        <w:r>
+          <w:t xml:space="preserve"> user</w:t>
+        </w:r>
+      </w:ins>
+      <w:r>
+        <w:t xml:space="preserve"> is looking for. </w:t>
+      </w:r>
+      <w:ins w:id="234" w:author="Student" w:date="2016-06-22T11:01:00Z">
         <w:r>
           <w:t>i.e. similar to the Google Search page.</w:t>
         </w:r>
       </w:ins>
-      <w:del w:id="204" w:author="Student" w:date="2016-06-22T11:01:00Z">
+      <w:del w:id="235" w:author="Student" w:date="2016-06-22T11:01:00Z">
         <w:r>
           <w:delText xml:space="preserve">Think of the Google Search page for a similar product. </w:delText>
         </w:r>
@@ -6699,41 +6905,74 @@
           <w:sz w:val="24"/>
         </w:rPr>
       </w:pPr>
-      <w:bookmarkStart w:id="205" w:name="_Toc453890351"/>
+      <w:bookmarkStart w:id="236" w:name="_Toc453890351"/>
       <w:r>
         <w:rPr>
           <w:sz w:val="24"/>
         </w:rPr>
         <w:t>Portal Page</w:t>
       </w:r>
-      <w:bookmarkEnd w:id="205"/>
+      <w:bookmarkEnd w:id="236"/>
     </w:p>
     <w:p>
       <w:r>
         <w:t xml:space="preserve">The portal page will act as a template for the splash page of each physics discipline. Each discipline </w:t>
       </w:r>
-      <w:del w:id="206" w:author="Student" w:date="2016-06-22T11:02:00Z">
+      <w:del w:id="237" w:author="Student" w:date="2016-06-22T11:02:00Z">
         <w:r>
           <w:delText xml:space="preserve">will be </w:delText>
         </w:r>
       </w:del>
-      <w:ins w:id="207" w:author="Student" w:date="2016-06-22T11:03:00Z">
+      <w:ins w:id="238" w:author="Student" w:date="2016-06-22T11:03:00Z">
         <w:r>
           <w:t>shown</w:t>
         </w:r>
       </w:ins>
-      <w:del w:id="208" w:author="Student" w:date="2016-06-22T11:03:00Z">
+      <w:del w:id="239" w:author="Student" w:date="2016-06-22T11:03:00Z">
         <w:r>
           <w:delText>displayed</w:delText>
         </w:r>
       </w:del>
       <w:r>
-        <w:t xml:space="preserve"> on its own Portal Page, which will display a summary of the physics discipline as well as contain a list of all Single Entry Pages th</w:t>
-      </w:r>
-      <w:bookmarkStart w:id="209" w:name="_GoBack"/>
-      <w:bookmarkEnd w:id="209"/>
-      <w:r>
-        <w:t>at fall under that discipline.</w:t>
+        <w:t xml:space="preserve"> on its own </w:t>
+      </w:r>
+      <w:r>
+        <w:rPr>
+          <w:i/>
+          <w:rPrChange w:id="240" w:author="Omid Ghiyasian" w:date="2016-06-27T20:47:00Z">
+            <w:rPr/>
+          </w:rPrChange>
+        </w:rPr>
+        <w:t>Portal Page</w:t>
+      </w:r>
+      <w:r>
+        <w:t xml:space="preserve">, which will display a summary of the physics discipline as well as contain a list of all </w:t>
+      </w:r>
+      <w:commentRangeStart w:id="241"/>
+      <w:r>
+        <w:rPr>
+          <w:i/>
+          <w:rPrChange w:id="242" w:author="Omid Ghiyasian" w:date="2016-06-27T20:47:00Z">
+            <w:rPr/>
+          </w:rPrChange>
+        </w:rPr>
+        <w:t xml:space="preserve">Single Entry Pages </w:t>
+      </w:r>
+      <w:commentRangeEnd w:id="241"/>
+      <w:r>
+        <w:rPr>
+          <w:rStyle w:val="CommentReference"/>
+          <w:i/>
+          <w:rPrChange w:id="243" w:author="Omid Ghiyasian" w:date="2016-06-27T20:47:00Z">
+            <w:rPr>
+              <w:rStyle w:val="CommentReference"/>
+            </w:rPr>
+          </w:rPrChange>
+        </w:rPr>
+        <w:commentReference w:id="241"/>
+      </w:r>
+      <w:r>
+        <w:t>that fall under that discipline.</w:t>
       </w:r>
     </w:p>
     <w:p>
@@ -6747,39 +6986,90 @@
           <w:sz w:val="24"/>
         </w:rPr>
       </w:pPr>
-      <w:bookmarkStart w:id="210" w:name="_Toc453890352"/>
+      <w:bookmarkStart w:id="244" w:name="_Toc453890352"/>
       <w:r>
         <w:rPr>
           <w:sz w:val="24"/>
         </w:rPr>
         <w:t>Single Entry Page</w:t>
       </w:r>
-      <w:bookmarkEnd w:id="210"/>
+      <w:bookmarkEnd w:id="244"/>
     </w:p>
     <w:p>
       <w:r>
         <w:t xml:space="preserve">The single entry page will act as a template for creation of the majority of UPOD’s content. Each concept or law </w:t>
       </w:r>
-      <w:ins w:id="211" w:author="Student" w:date="2016-06-22T11:03:00Z">
+      <w:ins w:id="245" w:author="Student" w:date="2016-06-22T11:03:00Z">
         <w:r>
           <w:t>shown</w:t>
         </w:r>
       </w:ins>
-      <w:del w:id="212" w:author="Student" w:date="2016-06-22T11:03:00Z">
+      <w:del w:id="246" w:author="Student" w:date="2016-06-22T11:03:00Z">
         <w:r>
           <w:delText>will be displayed</w:delText>
         </w:r>
       </w:del>
       <w:r>
-        <w:t xml:space="preserve"> on its own Single Entry page, </w:t>
-      </w:r>
-      <w:r>
-        <w:t>which will display background info, important formulas, and link users to rele</w:t>
+        <w:t xml:space="preserve"> on its own </w:t>
+      </w:r>
+      <w:r>
+        <w:rPr>
+          <w:i/>
+          <w:rPrChange w:id="247" w:author="Omid Ghiyasian" w:date="2016-06-27T20:47:00Z">
+            <w:rPr/>
+          </w:rPrChange>
+        </w:rPr>
+        <w:t xml:space="preserve">Single Entry </w:t>
+      </w:r>
+      <w:ins w:id="248" w:author="Omid Ghiyasian" w:date="2016-06-27T20:47:00Z">
+        <w:r>
+          <w:rPr>
+            <w:i/>
+            <w:rPrChange w:id="249" w:author="Omid Ghiyasian" w:date="2016-06-27T20:47:00Z">
+              <w:rPr/>
+            </w:rPrChange>
+          </w:rPr>
+          <w:t>P</w:t>
+        </w:r>
+      </w:ins>
+      <w:del w:id="250" w:author="Omid Ghiyasian" w:date="2016-06-27T20:47:00Z">
+        <w:r>
+          <w:rPr>
+            <w:i/>
+            <w:rPrChange w:id="251" w:author="Omid Ghiyasian" w:date="2016-06-27T20:47:00Z">
+              <w:rPr/>
+            </w:rPrChange>
+          </w:rPr>
+          <w:delText>p</w:delText>
+        </w:r>
+      </w:del>
+      <w:r>
+        <w:rPr>
+          <w:i/>
+          <w:rPrChange w:id="252" w:author="Omid Ghiyasian" w:date="2016-06-27T20:47:00Z">
+            <w:rPr/>
+          </w:rPrChange>
+        </w:rPr>
+        <w:t>age</w:t>
+      </w:r>
+      <w:r>
+        <w:t xml:space="preserve">, </w:t>
+      </w:r>
+      <w:r>
+        <w:t>which will display background info</w:t>
+      </w:r>
+      <w:ins w:id="253" w:author="Omid Ghiyasian" w:date="2016-06-27T20:47:00Z">
+        <w:r>
+          <w:t>rmation</w:t>
+        </w:r>
+      </w:ins>
+      <w:r>
+        <w:t>, important formulas, and link users to rele</w:t>
       </w:r>
       <w:r>
         <w:t xml:space="preserve">vant information. Relevant links </w:t>
       </w:r>
-      <w:del w:id="213" w:author="Student" w:date="2016-06-22T11:03:00Z">
+      <w:del w:id="254" w:author="Student" w:date="2016-06-22T11:03:00Z">
         <w:r>
           <w:delText xml:space="preserve">will be </w:delText>
         </w:r>
@@ -6787,7 +7077,7 @@
       <w:r>
         <w:t xml:space="preserve">displayed at the bottom of the page, similar to the “See Also” section </w:t>
       </w:r>
-      <w:del w:id="214" w:author="Student" w:date="2016-06-22T11:03:00Z">
+      <w:del w:id="255" w:author="Student" w:date="2016-06-22T11:03:00Z">
         <w:r>
           <w:delText xml:space="preserve">near the bottom </w:delText>
         </w:r>
@@ -6807,7 +7097,7 @@
           <w:sz w:val="24"/>
         </w:rPr>
       </w:pPr>
-      <w:bookmarkStart w:id="215" w:name="_Toc453890353"/>
+      <w:bookmarkStart w:id="256" w:name="_Toc453890353"/>
       <w:r>
         <w:rPr>
           <w:sz w:val="24"/>
@@ -6815,7 +7105,7 @@
         <w:lastRenderedPageBreak/>
         <w:t>About UPOD Page</w:t>
       </w:r>
-      <w:bookmarkEnd w:id="215"/>
+      <w:bookmarkEnd w:id="256"/>
     </w:p>
     <w:p>
       <w:pPr>
@@ -6840,16 +7130,16 @@
       <w:r>
         <w:t xml:space="preserve">This is </w:t>
       </w:r>
-      <w:commentRangeStart w:id="216"/>
+      <w:commentRangeStart w:id="257"/>
       <w:r>
         <w:t xml:space="preserve">also where users will be </w:t>
       </w:r>
-      <w:commentRangeEnd w:id="216"/>
+      <w:commentRangeEnd w:id="257"/>
       <w:r>
         <w:rPr>
           <w:rStyle w:val="CommentReference"/>
         </w:rPr>
-        <w:commentReference w:id="216"/>
+        <w:commentReference w:id="257"/>
       </w:r>
       <w:r>
         <w:t>able to contact UPOD administration by email to report missing, incorrect, or broken content.</w:t>
@@ -6866,29 +7156,43 @@
           <w:sz w:val="24"/>
         </w:rPr>
       </w:pPr>
-      <w:bookmarkStart w:id="217" w:name="_Toc453890354"/>
-      <w:commentRangeStart w:id="218"/>
+      <w:bookmarkStart w:id="258" w:name="_Toc453890354"/>
+      <w:commentRangeStart w:id="259"/>
       <w:r>
         <w:rPr>
           <w:sz w:val="24"/>
         </w:rPr>
-        <w:t>Admin Login Page</w:t>
-      </w:r>
-      <w:bookmarkEnd w:id="217"/>
-      <w:commentRangeEnd w:id="218"/>
+        <w:t>Admin</w:t>
+      </w:r>
+      <w:ins w:id="260" w:author="Omid Ghiyasian" w:date="2016-06-27T20:48:00Z">
+        <w:r>
+          <w:rPr>
+            <w:sz w:val="24"/>
+          </w:rPr>
+          <w:t>/Moderator</w:t>
+        </w:r>
+      </w:ins>
+      <w:r>
+        <w:rPr>
+          <w:sz w:val="24"/>
+        </w:rPr>
+        <w:t xml:space="preserve"> Login Page</w:t>
+      </w:r>
+      <w:bookmarkEnd w:id="258"/>
+      <w:commentRangeEnd w:id="259"/>
       <w:r>
         <w:rPr>
           <w:rStyle w:val="CommentReference"/>
           <w:b w:val="0"/>
         </w:rPr>
-        <w:commentReference w:id="218"/>
+        <w:commentReference w:id="259"/>
       </w:r>
     </w:p>
     <w:p>
       <w:r>
         <w:t>Site admins will need to enter credentials on this page to gain administrator access to the site’s edit mode – URL for this page</w:t>
       </w:r>
-      <w:del w:id="219" w:author="Student" w:date="2016-06-22T11:05:00Z">
+      <w:del w:id="261" w:author="Student" w:date="2016-06-22T11:05:00Z">
         <w:r>
           <w:delText xml:space="preserve"> will only be</w:delText>
         </w:r>
@@ -6896,7 +7200,7 @@
       <w:r>
         <w:t xml:space="preserve"> given </w:t>
       </w:r>
-      <w:ins w:id="220" w:author="Student" w:date="2016-06-22T11:05:00Z">
+      <w:ins w:id="262" w:author="Student" w:date="2016-06-22T11:05:00Z">
         <w:r>
           <w:t xml:space="preserve">only </w:t>
         </w:r>
@@ -6904,7 +7208,7 @@
       <w:r>
         <w:t>to admins/moderators (i.e. no direct link to Admin portal.)</w:t>
       </w:r>
-      <w:ins w:id="221" w:author="Student" w:date="2016-06-22T11:06:00Z">
+      <w:ins w:id="263" w:author="Student" w:date="2016-06-22T11:06:00Z">
         <w:r>
           <w:t xml:space="preserve"> </w:t>
         </w:r>
@@ -6921,22 +7225,22 @@
           <w:sz w:val="24"/>
         </w:rPr>
       </w:pPr>
-      <w:bookmarkStart w:id="222" w:name="_Toc453890355"/>
-      <w:commentRangeStart w:id="223"/>
+      <w:bookmarkStart w:id="264" w:name="_Toc453890355"/>
+      <w:commentRangeStart w:id="265"/>
       <w:r>
         <w:rPr>
           <w:sz w:val="24"/>
         </w:rPr>
         <w:t>Search Results Page</w:t>
       </w:r>
-      <w:bookmarkEnd w:id="222"/>
-      <w:commentRangeEnd w:id="223"/>
+      <w:bookmarkEnd w:id="264"/>
+      <w:commentRangeEnd w:id="265"/>
       <w:r>
         <w:rPr>
           <w:rStyle w:val="CommentReference"/>
           <w:b w:val="0"/>
         </w:rPr>
-        <w:commentReference w:id="223"/>
+        <w:commentReference w:id="265"/>
       </w:r>
     </w:p>
     <w:p>
@@ -6947,25 +7251,25 @@
       <w:r>
         <w:t>Topic searches should contain enough relevant information to satisfy the user’s search. Since some information can apply to many different disciplines, (i.e. Speed of Light</w:t>
       </w:r>
-      <w:del w:id="224" w:author="Omid Ghiyasian" w:date="2016-06-25T20:36:00Z">
+      <w:del w:id="266" w:author="Omid Ghiyasian" w:date="2016-06-25T20:36:00Z">
         <w:r>
           <w:delText xml:space="preserve"> would be found </w:delText>
         </w:r>
       </w:del>
-      <w:ins w:id="225" w:author="Omid Ghiyasian" w:date="2016-06-25T20:36:00Z">
-        <w:r>
-          <w:t xml:space="preserve"> would be </w:t>
+      <w:ins w:id="267" w:author="Omid Ghiyasian" w:date="2016-06-25T20:36:00Z">
+        <w:r>
+          <w:t xml:space="preserve"> </w:t>
         </w:r>
       </w:ins>
       <w:r>
         <w:t>in both Classical Mechanics as well as Optics) a search for terms should list all Single Entry Pages that refer to that term. Results should be displayed with a Page Heading as well as a brief preview of the info contained on the linked page. (</w:t>
       </w:r>
-      <w:ins w:id="226" w:author="Student" w:date="2016-06-22T11:08:00Z">
+      <w:ins w:id="268" w:author="Student" w:date="2016-06-22T11:08:00Z">
         <w:r>
           <w:t>i.e. s</w:t>
         </w:r>
       </w:ins>
-      <w:del w:id="227" w:author="Student" w:date="2016-06-22T11:08:00Z">
+      <w:del w:id="269" w:author="Student" w:date="2016-06-22T11:08:00Z">
         <w:r>
           <w:delText>S</w:delText>
         </w:r>
@@ -6983,20 +7287,20 @@
           <w:numId w:val="3"/>
         </w:numPr>
         <w:rPr>
-          <w:del w:id="228" w:author="Omid Ghiyasian" w:date="2016-06-25T20:32:00Z"/>
+          <w:del w:id="270" w:author="Omid Ghiyasian" w:date="2016-06-25T20:32:00Z"/>
           <w:sz w:val="24"/>
         </w:rPr>
       </w:pPr>
-      <w:bookmarkStart w:id="229" w:name="_Toc453890356"/>
-      <w:commentRangeStart w:id="230"/>
-      <w:del w:id="231" w:author="Omid Ghiyasian" w:date="2016-06-25T20:32:00Z">
+      <w:bookmarkStart w:id="271" w:name="_Toc453890356"/>
+      <w:commentRangeStart w:id="272"/>
+      <w:del w:id="273" w:author="Omid Ghiyasian" w:date="2016-06-25T20:32:00Z">
         <w:r>
           <w:rPr>
             <w:sz w:val="24"/>
           </w:rPr>
           <w:delText>Stimulus</w:delText>
         </w:r>
-        <w:bookmarkEnd w:id="229"/>
+        <w:bookmarkEnd w:id="271"/>
       </w:del>
     </w:p>
     <w:p>
@@ -7004,10 +7308,10 @@
         <w:pStyle w:val="ListParagraph"/>
         <w:ind w:left="0"/>
         <w:rPr>
-          <w:del w:id="232" w:author="Omid Ghiyasian" w:date="2016-06-25T20:32:00Z"/>
-        </w:rPr>
-      </w:pPr>
-      <w:del w:id="233" w:author="Omid Ghiyasian" w:date="2016-06-25T20:32:00Z">
+          <w:del w:id="274" w:author="Omid Ghiyasian" w:date="2016-06-25T20:32:00Z"/>
+        </w:rPr>
+      </w:pPr>
+      <w:del w:id="275" w:author="Omid Ghiyasian" w:date="2016-06-25T20:32:00Z">
         <w:r>
           <w:delText>To be completed in the analysis phase.</w:delText>
         </w:r>
@@ -7016,7 +7320,7 @@
     <w:p>
       <w:pPr>
         <w:rPr>
-          <w:del w:id="234" w:author="Omid Ghiyasian" w:date="2016-06-25T20:32:00Z"/>
+          <w:del w:id="276" w:author="Omid Ghiyasian" w:date="2016-06-25T20:32:00Z"/>
         </w:rPr>
       </w:pPr>
     </w:p>
@@ -7028,19 +7332,19 @@
           <w:numId w:val="3"/>
         </w:numPr>
         <w:rPr>
-          <w:del w:id="235" w:author="Omid Ghiyasian" w:date="2016-06-25T20:32:00Z"/>
+          <w:del w:id="277" w:author="Omid Ghiyasian" w:date="2016-06-25T20:32:00Z"/>
           <w:sz w:val="24"/>
         </w:rPr>
       </w:pPr>
-      <w:bookmarkStart w:id="236" w:name="_Toc453890357"/>
-      <w:del w:id="237" w:author="Omid Ghiyasian" w:date="2016-06-25T20:32:00Z">
+      <w:bookmarkStart w:id="278" w:name="_Toc453890357"/>
+      <w:del w:id="279" w:author="Omid Ghiyasian" w:date="2016-06-25T20:32:00Z">
         <w:r>
           <w:rPr>
             <w:sz w:val="24"/>
           </w:rPr>
           <w:delText>Response</w:delText>
         </w:r>
-        <w:bookmarkEnd w:id="236"/>
+        <w:bookmarkEnd w:id="278"/>
       </w:del>
     </w:p>
     <w:p>
@@ -7048,10 +7352,10 @@
         <w:pStyle w:val="ListParagraph"/>
         <w:ind w:left="0"/>
         <w:rPr>
-          <w:del w:id="238" w:author="Omid Ghiyasian" w:date="2016-06-25T20:32:00Z"/>
-        </w:rPr>
-      </w:pPr>
-      <w:del w:id="239" w:author="Omid Ghiyasian" w:date="2016-06-25T20:32:00Z">
+          <w:del w:id="280" w:author="Omid Ghiyasian" w:date="2016-06-25T20:32:00Z"/>
+        </w:rPr>
+      </w:pPr>
+      <w:del w:id="281" w:author="Omid Ghiyasian" w:date="2016-06-25T20:32:00Z">
         <w:r>
           <w:delText>To be completed in the analysis phase.</w:delText>
         </w:r>
@@ -7069,37 +7373,38 @@
           <w:sz w:val="24"/>
         </w:rPr>
       </w:pPr>
-      <w:bookmarkStart w:id="240" w:name="_Toc453890358"/>
+      <w:bookmarkStart w:id="282" w:name="_Toc453890358"/>
+      <w:commentRangeStart w:id="283"/>
       <w:r>
         <w:rPr>
           <w:sz w:val="24"/>
         </w:rPr>
         <w:t>Functional Hierarchy</w:t>
       </w:r>
-      <w:bookmarkEnd w:id="240"/>
+      <w:bookmarkEnd w:id="282"/>
     </w:p>
     <w:p>
       <w:pPr>
         <w:pStyle w:val="ListParagraph"/>
         <w:ind w:left="0"/>
       </w:pPr>
-      <w:commentRangeStart w:id="241"/>
+      <w:commentRangeStart w:id="284"/>
       <w:r>
         <w:t>To be completed in the analysis phase.</w:t>
       </w:r>
-      <w:commentRangeEnd w:id="230"/>
+      <w:commentRangeEnd w:id="272"/>
       <w:r>
         <w:rPr>
           <w:rStyle w:val="CommentReference"/>
         </w:rPr>
-        <w:commentReference w:id="230"/>
-      </w:r>
-      <w:commentRangeEnd w:id="241"/>
+        <w:commentReference w:id="272"/>
+      </w:r>
+      <w:commentRangeEnd w:id="284"/>
       <w:r>
         <w:rPr>
           <w:rStyle w:val="CommentReference"/>
         </w:rPr>
-        <w:commentReference w:id="241"/>
+        <w:commentReference w:id="284"/>
       </w:r>
     </w:p>
     <w:p>
@@ -7112,6 +7417,13 @@
       </w:pPr>
       <w:r>
         <w:br w:type="page"/>
+      </w:r>
+      <w:commentRangeEnd w:id="283"/>
+      <w:r>
+        <w:rPr>
+          <w:rStyle w:val="CommentReference"/>
+        </w:rPr>
+        <w:commentReference w:id="283"/>
       </w:r>
     </w:p>
     <w:p>
@@ -7122,14 +7434,14 @@
           <w:numId w:val="3"/>
         </w:numPr>
       </w:pPr>
-      <w:bookmarkStart w:id="242" w:name="_Toc453890359"/>
+      <w:bookmarkStart w:id="285" w:name="_Toc453890359"/>
       <w:r>
         <w:lastRenderedPageBreak/>
         <w:t>Supporting Information</w:t>
       </w:r>
-      <w:bookmarkStart w:id="243" w:name="h.3rdcrjn" w:colFirst="0" w:colLast="0"/>
-      <w:bookmarkEnd w:id="242"/>
-      <w:bookmarkEnd w:id="243"/>
+      <w:bookmarkStart w:id="286" w:name="h.3rdcrjn" w:colFirst="0" w:colLast="0"/>
+      <w:bookmarkEnd w:id="285"/>
+      <w:bookmarkEnd w:id="286"/>
     </w:p>
     <w:p>
       <w:pPr>
@@ -7143,7 +7455,7 @@
         </w:rPr>
         <w:t>Requirements Documents for other aspects of UPOD</w:t>
       </w:r>
-      <w:del w:id="244" w:author="Student" w:date="2016-06-22T11:08:00Z">
+      <w:del w:id="287" w:author="Student" w:date="2016-06-22T11:08:00Z">
         <w:r>
           <w:rPr>
             <w:rFonts w:eastAsia="Arial"/>
@@ -7151,7 +7463,7 @@
           <w:delText xml:space="preserve"> can be</w:delText>
         </w:r>
       </w:del>
-      <w:ins w:id="245" w:author="Omid Ghiyasian" w:date="2016-06-25T20:35:00Z">
+      <w:ins w:id="288" w:author="Omid Ghiyasian" w:date="2016-06-25T20:35:00Z">
         <w:r>
           <w:rPr>
             <w:rFonts w:eastAsia="Arial"/>
@@ -7268,7 +7580,7 @@
       </w:r>
     </w:p>
   </w:comment>
-  <w:comment w:id="52" w:author="Omid Ghiyasian" w:date="2016-06-19T16:12:00Z" w:initials="OG">
+  <w:comment w:id="3" w:author="Omid Ghiyasian" w:date="2016-06-27T21:01:00Z" w:initials="OG">
     <w:p>
       <w:pPr>
         <w:pStyle w:val="CommentText"/>
@@ -7280,11 +7592,29 @@
         <w:annotationRef/>
       </w:r>
       <w:r>
+        <w:t>Needs to be updated</w:t>
+      </w:r>
+      <w:bookmarkStart w:id="4" w:name="_GoBack"/>
+      <w:bookmarkEnd w:id="4"/>
+    </w:p>
+  </w:comment>
+  <w:comment w:id="54" w:author="Omid Ghiyasian" w:date="2016-06-19T16:12:00Z" w:initials="OG">
+    <w:p>
+      <w:pPr>
+        <w:pStyle w:val="CommentText"/>
+      </w:pPr>
+      <w:r>
+        <w:rPr>
+          <w:rStyle w:val="CommentReference"/>
+        </w:rPr>
+        <w:annotationRef/>
+      </w:r>
+      <w:r>
         <w:t>It’s easier to just say “it’s not user friendly” to cover every issue with the webpage, for example I could say HyperPhysics is bad because the colors used are not very contrasting and it is not very appealing to look at.  I could go on and on like this but we’re trying to keep the scope short. So saying it’s not User Friendly then you cover all the things said above. Later for definition of user friendly you could put it in Definitions, Acronyms, and Abbreviations for further detail on what we mean by user friendly.</w:t>
       </w:r>
     </w:p>
   </w:comment>
-  <w:comment w:id="60" w:author="Student" w:date="2016-06-22T10:40:00Z" w:initials="S">
+  <w:comment w:id="62" w:author="Student" w:date="2016-06-22T10:40:00Z" w:initials="S">
     <w:p>
       <w:pPr>
         <w:pStyle w:val="CommentText"/>
@@ -7300,7 +7630,7 @@
       </w:r>
     </w:p>
   </w:comment>
-  <w:comment w:id="65" w:author="Student" w:date="2016-06-22T10:42:00Z" w:initials="S">
+  <w:comment w:id="67" w:author="Student" w:date="2016-06-22T10:42:00Z" w:initials="S">
     <w:p>
       <w:pPr>
         <w:pStyle w:val="CommentText"/>
@@ -7316,7 +7646,7 @@
       </w:r>
     </w:p>
   </w:comment>
-  <w:comment w:id="69" w:author="Student" w:date="2016-06-22T10:42:00Z" w:initials="S">
+  <w:comment w:id="71" w:author="Student" w:date="2016-06-22T10:42:00Z" w:initials="S">
     <w:p>
       <w:pPr>
         <w:pStyle w:val="CommentText"/>
@@ -7332,7 +7662,7 @@
       </w:r>
     </w:p>
   </w:comment>
-  <w:comment w:id="90" w:author="Omid Ghiyasian" w:date="2016-06-25T19:36:00Z" w:initials="OG">
+  <w:comment w:id="95" w:author="Omid Ghiyasian" w:date="2016-06-25T19:36:00Z" w:initials="OG">
     <w:p>
       <w:pPr>
         <w:pStyle w:val="CommentText"/>
@@ -7388,7 +7718,7 @@
       </w:r>
     </w:p>
   </w:comment>
-  <w:comment w:id="92" w:author="Omid Ghiyasian" w:date="2016-06-25T19:42:00Z" w:initials="OG">
+  <w:comment w:id="97" w:author="Omid Ghiyasian" w:date="2016-06-25T19:42:00Z" w:initials="OG">
     <w:p>
       <w:pPr>
         <w:pStyle w:val="CommentText"/>
@@ -7404,7 +7734,7 @@
       </w:r>
     </w:p>
   </w:comment>
-  <w:comment w:id="94" w:author="Omid Ghiyasian" w:date="2016-06-25T19:45:00Z" w:initials="OG">
+  <w:comment w:id="99" w:author="Omid Ghiyasian" w:date="2016-06-25T19:45:00Z" w:initials="OG">
     <w:p>
       <w:pPr>
         <w:pStyle w:val="CommentText"/>
@@ -7420,7 +7750,7 @@
       </w:r>
     </w:p>
   </w:comment>
-  <w:comment w:id="97" w:author="Student" w:date="2016-06-22T10:47:00Z" w:initials="S">
+  <w:comment w:id="102" w:author="Student" w:date="2016-06-22T10:47:00Z" w:initials="S">
     <w:p>
       <w:pPr>
         <w:pStyle w:val="CommentText"/>
@@ -7436,7 +7766,7 @@
       </w:r>
     </w:p>
   </w:comment>
-  <w:comment w:id="102" w:author="Omid Ghiyasian" w:date="2016-06-25T19:46:00Z" w:initials="OG">
+  <w:comment w:id="108" w:author="Omid Ghiyasian" w:date="2016-06-25T19:46:00Z" w:initials="OG">
     <w:p>
       <w:pPr>
         <w:pStyle w:val="CommentText"/>
@@ -7452,7 +7782,7 @@
       </w:r>
     </w:p>
   </w:comment>
-  <w:comment w:id="111" w:author="Omid Ghiyasian" w:date="2016-06-25T19:49:00Z" w:initials="OG">
+  <w:comment w:id="129" w:author="Omid Ghiyasian" w:date="2016-06-27T20:39:00Z" w:initials="OG">
     <w:p>
       <w:pPr>
         <w:pStyle w:val="CommentText"/>
@@ -7464,6 +7794,22 @@
         <w:annotationRef/>
       </w:r>
       <w:r>
+        <w:t>Applies to Back-End only</w:t>
+      </w:r>
+    </w:p>
+  </w:comment>
+  <w:comment w:id="131" w:author="Omid Ghiyasian" w:date="2016-06-25T19:49:00Z" w:initials="OG">
+    <w:p>
+      <w:pPr>
+        <w:pStyle w:val="CommentText"/>
+      </w:pPr>
+      <w:r>
+        <w:rPr>
+          <w:rStyle w:val="CommentReference"/>
+        </w:rPr>
+        <w:annotationRef/>
+      </w:r>
+      <w:r>
         <w:t xml:space="preserve">(NOTE: the comments I am putting here are not here to change anything in this section but to add to the features section respectively). In the Features section we must explain how we are going to achieve this task. The feature we decided is a </w:t>
       </w:r>
       <w:r>
@@ -7477,7 +7823,7 @@
       </w:r>
     </w:p>
   </w:comment>
-  <w:comment w:id="114" w:author="Omid Ghiyasian" w:date="2016-06-25T19:50:00Z" w:initials="OG">
+  <w:comment w:id="134" w:author="Omid Ghiyasian" w:date="2016-06-25T19:50:00Z" w:initials="OG">
     <w:p>
       <w:pPr>
         <w:pStyle w:val="CommentText"/>
@@ -7502,7 +7848,7 @@
       </w:r>
     </w:p>
   </w:comment>
-  <w:comment w:id="120" w:author="Omid Ghiyasian" w:date="2016-06-25T19:53:00Z" w:initials="OG">
+  <w:comment w:id="136" w:author="Omid Ghiyasian" w:date="2016-06-27T20:31:00Z" w:initials="OG">
     <w:p>
       <w:pPr>
         <w:pStyle w:val="CommentText"/>
@@ -7514,6 +7860,22 @@
         <w:annotationRef/>
       </w:r>
       <w:r>
+        <w:t>This sentence needs to be reworded for more clarity. (what do you mean by “physic discipline/specialized area of study”)</w:t>
+      </w:r>
+    </w:p>
+  </w:comment>
+  <w:comment w:id="141" w:author="Omid Ghiyasian" w:date="2016-06-25T19:53:00Z" w:initials="OG">
+    <w:p>
+      <w:pPr>
+        <w:pStyle w:val="CommentText"/>
+      </w:pPr>
+      <w:r>
+        <w:rPr>
+          <w:rStyle w:val="CommentReference"/>
+        </w:rPr>
+        <w:annotationRef/>
+      </w:r>
+      <w:r>
         <w:t xml:space="preserve">We have no idea which entry pages will contain this but we know they will be in various </w:t>
       </w:r>
       <w:r>
@@ -7527,7 +7889,7 @@
       </w:r>
     </w:p>
   </w:comment>
-  <w:comment w:id="122" w:author="Omid Ghiyasian" w:date="2016-06-25T19:54:00Z" w:initials="OG">
+  <w:comment w:id="143" w:author="Omid Ghiyasian" w:date="2016-06-25T19:54:00Z" w:initials="OG">
     <w:p>
       <w:pPr>
         <w:pStyle w:val="CommentText"/>
@@ -7543,7 +7905,7 @@
       </w:r>
     </w:p>
   </w:comment>
-  <w:comment w:id="129" w:author="Omid Ghiyasian" w:date="2016-06-25T19:57:00Z" w:initials="OG">
+  <w:comment w:id="150" w:author="Omid Ghiyasian" w:date="2016-06-25T19:57:00Z" w:initials="OG">
     <w:p>
       <w:pPr>
         <w:pStyle w:val="CommentText"/>
@@ -7559,7 +7921,7 @@
       </w:r>
     </w:p>
   </w:comment>
-  <w:comment w:id="132" w:author="Omid Ghiyasian" w:date="2016-06-25T20:02:00Z" w:initials="OG">
+  <w:comment w:id="153" w:author="Omid Ghiyasian" w:date="2016-06-25T20:02:00Z" w:initials="OG">
     <w:p>
       <w:pPr>
         <w:pStyle w:val="CommentText"/>
@@ -7575,7 +7937,7 @@
       </w:r>
     </w:p>
   </w:comment>
-  <w:comment w:id="144" w:author="Omid Ghiyasian" w:date="2016-06-25T20:06:00Z" w:initials="OG">
+  <w:comment w:id="159" w:author="Omid Ghiyasian" w:date="2016-06-27T20:34:00Z" w:initials="OG">
     <w:p>
       <w:pPr>
         <w:pStyle w:val="CommentText"/>
@@ -7587,11 +7949,27 @@
         <w:annotationRef/>
       </w:r>
       <w:r>
+        <w:t>This list is exclusive to admins</w:t>
+      </w:r>
+    </w:p>
+  </w:comment>
+  <w:comment w:id="167" w:author="Omid Ghiyasian" w:date="2016-06-25T20:06:00Z" w:initials="OG">
+    <w:p>
+      <w:pPr>
+        <w:pStyle w:val="CommentText"/>
+      </w:pPr>
+      <w:r>
+        <w:rPr>
+          <w:rStyle w:val="CommentReference"/>
+        </w:rPr>
+        <w:annotationRef/>
+      </w:r>
+      <w:r>
         <w:t>The speed we aim for is under one second.</w:t>
       </w:r>
     </w:p>
   </w:comment>
-  <w:comment w:id="161" w:author="Omid Ghiyasian" w:date="2016-06-25T20:09:00Z" w:initials="OG">
+  <w:comment w:id="169" w:author="Omid Ghiyasian" w:date="2016-06-27T20:34:00Z" w:initials="OG">
     <w:p>
       <w:pPr>
         <w:pStyle w:val="CommentText"/>
@@ -7603,11 +7981,27 @@
         <w:annotationRef/>
       </w:r>
       <w:r>
+        <w:t>Belongs in Back-End document only</w:t>
+      </w:r>
+    </w:p>
+  </w:comment>
+  <w:comment w:id="186" w:author="Omid Ghiyasian" w:date="2016-06-25T20:09:00Z" w:initials="OG">
+    <w:p>
+      <w:pPr>
+        <w:pStyle w:val="CommentText"/>
+      </w:pPr>
+      <w:r>
+        <w:rPr>
+          <w:rStyle w:val="CommentReference"/>
+        </w:rPr>
+        <w:annotationRef/>
+      </w:r>
+      <w:r>
         <w:t>Need to explain these terms in the acronyms and definitions section.</w:t>
       </w:r>
     </w:p>
   </w:comment>
-  <w:comment w:id="165" w:author="Omid Ghiyasian" w:date="2016-06-25T20:10:00Z" w:initials="OG">
+  <w:comment w:id="190" w:author="Omid Ghiyasian" w:date="2016-06-25T20:10:00Z" w:initials="OG">
     <w:p>
       <w:pPr>
         <w:pStyle w:val="CommentText"/>
@@ -7623,7 +8017,7 @@
       </w:r>
     </w:p>
   </w:comment>
-  <w:comment w:id="168" w:author="Omid Ghiyasian" w:date="2016-06-25T20:10:00Z" w:initials="OG">
+  <w:comment w:id="193" w:author="Omid Ghiyasian" w:date="2016-06-25T20:10:00Z" w:initials="OG">
     <w:p>
       <w:pPr>
         <w:pStyle w:val="CommentText"/>
@@ -7648,7 +8042,7 @@
       </w:r>
     </w:p>
   </w:comment>
-  <w:comment w:id="170" w:author="Omid Ghiyasian" w:date="2016-06-25T20:11:00Z" w:initials="OG">
+  <w:comment w:id="195" w:author="Omid Ghiyasian" w:date="2016-06-25T20:11:00Z" w:initials="OG">
     <w:p>
       <w:pPr>
         <w:pStyle w:val="CommentText"/>
@@ -7664,7 +8058,7 @@
       </w:r>
     </w:p>
   </w:comment>
-  <w:comment w:id="176" w:author="Omid Ghiyasian" w:date="2016-06-25T20:13:00Z" w:initials="OG">
+  <w:comment w:id="201" w:author="Omid Ghiyasian" w:date="2016-06-25T20:13:00Z" w:initials="OG">
     <w:p>
       <w:pPr>
         <w:pStyle w:val="CommentText"/>
@@ -7685,11 +8079,20 @@
         <w:t>standard protocol</w:t>
       </w:r>
       <w:r>
-        <w:t>. As of now our standard is  that for each class tag and some ID tags in HTML, there must be commenting to explain what the code will do.</w:t>
+        <w:rPr>
+          <w:b/>
+        </w:rPr>
+        <w:t xml:space="preserve"> (NOTE: we will use PEP 8 Standards)</w:t>
+      </w:r>
+      <w:r>
+        <w:t>. As of now our standard is</w:t>
+      </w:r>
+      <w:r>
+        <w:t xml:space="preserve"> that for each class tag and some ID tags in HTML, there must be commenting to explain what the code will do.</w:t>
       </w:r>
     </w:p>
   </w:comment>
-  <w:comment w:id="180" w:author="Omid Ghiyasian" w:date="2016-06-25T20:15:00Z" w:initials="OG">
+  <w:comment w:id="205" w:author="Omid Ghiyasian" w:date="2016-06-25T20:15:00Z" w:initials="OG">
     <w:p>
       <w:pPr>
         <w:pStyle w:val="CommentText"/>
@@ -7705,7 +8108,7 @@
       </w:r>
     </w:p>
   </w:comment>
-  <w:comment w:id="181" w:author="Omid Ghiyasian" w:date="2016-06-25T20:16:00Z" w:initials="OG">
+  <w:comment w:id="206" w:author="Omid Ghiyasian" w:date="2016-06-25T20:16:00Z" w:initials="OG">
     <w:p>
       <w:pPr>
         <w:pStyle w:val="CommentText"/>
@@ -7721,7 +8124,7 @@
       </w:r>
     </w:p>
   </w:comment>
-  <w:comment w:id="184" w:author="Student" w:date="2016-06-22T11:00:00Z" w:initials="S">
+  <w:comment w:id="209" w:author="Student" w:date="2016-06-22T11:00:00Z" w:initials="S">
     <w:p>
       <w:pPr>
         <w:pStyle w:val="CommentText"/>
@@ -7737,7 +8140,7 @@
       </w:r>
     </w:p>
   </w:comment>
-  <w:comment w:id="187" w:author="Omid Ghiyasian" w:date="2016-06-25T20:17:00Z" w:initials="OG">
+  <w:comment w:id="213" w:author="Omid Ghiyasian" w:date="2016-06-25T20:17:00Z" w:initials="OG">
     <w:p>
       <w:pPr>
         <w:pStyle w:val="CommentText"/>
@@ -7753,7 +8156,7 @@
       </w:r>
     </w:p>
   </w:comment>
-  <w:comment w:id="198" w:author="Omid Ghiyasian" w:date="2016-06-25T20:19:00Z" w:initials="OG">
+  <w:comment w:id="224" w:author="Omid Ghiyasian" w:date="2016-06-25T20:19:00Z" w:initials="OG">
     <w:p>
       <w:pPr>
         <w:pStyle w:val="CommentText"/>
@@ -7873,7 +8276,7 @@
       </w:r>
     </w:p>
   </w:comment>
-  <w:comment w:id="200" w:author="Omid Ghiyasian" w:date="2016-06-25T20:30:00Z" w:initials="OG">
+  <w:comment w:id="212" w:author="Omid Ghiyasian" w:date="2016-06-27T20:40:00Z" w:initials="OG">
     <w:p>
       <w:pPr>
         <w:pStyle w:val="CommentText"/>
@@ -7885,11 +8288,27 @@
         <w:annotationRef/>
       </w:r>
       <w:r>
+        <w:t>UML Diagrams in Analysis document (does not belong in requirements)</w:t>
+      </w:r>
+    </w:p>
+  </w:comment>
+  <w:comment w:id="227" w:author="Omid Ghiyasian" w:date="2016-06-25T20:30:00Z" w:initials="OG">
+    <w:p>
+      <w:pPr>
+        <w:pStyle w:val="CommentText"/>
+      </w:pPr>
+      <w:r>
+        <w:rPr>
+          <w:rStyle w:val="CommentReference"/>
+        </w:rPr>
+        <w:annotationRef/>
+      </w:r>
+      <w:r>
         <w:t>Will need UML diagrams concerning classes.</w:t>
       </w:r>
     </w:p>
   </w:comment>
-  <w:comment w:id="216" w:author="Student" w:date="2016-06-22T11:05:00Z" w:initials="S">
+  <w:comment w:id="226" w:author="Omid Ghiyasian" w:date="2016-06-27T20:41:00Z" w:initials="OG">
     <w:p>
       <w:pPr>
         <w:pStyle w:val="CommentText"/>
@@ -7901,11 +8320,49 @@
         <w:annotationRef/>
       </w:r>
       <w:r>
+        <w:t>Belongs in Analysis document</w:t>
+      </w:r>
+    </w:p>
+  </w:comment>
+  <w:comment w:id="241" w:author="Omid Ghiyasian" w:date="2016-06-27T20:45:00Z" w:initials="OG">
+    <w:p>
+      <w:pPr>
+        <w:pStyle w:val="CommentText"/>
+      </w:pPr>
+      <w:r>
+        <w:rPr>
+          <w:rStyle w:val="CommentReference"/>
+        </w:rPr>
+        <w:annotationRef/>
+      </w:r>
+      <w:r>
+        <w:t>You might want to consider bolding</w:t>
+      </w:r>
+      <w:r>
+        <w:t xml:space="preserve"> or using italics on</w:t>
+      </w:r>
+      <w:r>
+        <w:t xml:space="preserve"> key terms</w:t>
+      </w:r>
+    </w:p>
+  </w:comment>
+  <w:comment w:id="257" w:author="Student" w:date="2016-06-22T11:05:00Z" w:initials="S">
+    <w:p>
+      <w:pPr>
+        <w:pStyle w:val="CommentText"/>
+      </w:pPr>
+      <w:r>
+        <w:rPr>
+          <w:rStyle w:val="CommentReference"/>
+        </w:rPr>
+        <w:annotationRef/>
+      </w:r>
+      <w:r>
         <w:t>Shouldn’t we have a separate “contact me” page for the website to report these kinds of isseus? Just an idea</w:t>
       </w:r>
     </w:p>
   </w:comment>
-  <w:comment w:id="218" w:author="Student" w:date="2016-06-22T11:06:00Z" w:initials="S">
+  <w:comment w:id="259" w:author="Student" w:date="2016-06-22T11:06:00Z" w:initials="S">
     <w:p>
       <w:pPr>
         <w:pStyle w:val="CommentText"/>
@@ -7921,7 +8378,7 @@
       </w:r>
     </w:p>
   </w:comment>
-  <w:comment w:id="223" w:author="Student" w:date="2016-06-22T11:09:00Z" w:initials="S">
+  <w:comment w:id="265" w:author="Student" w:date="2016-06-22T11:09:00Z" w:initials="S">
     <w:p>
       <w:pPr>
         <w:pStyle w:val="CommentText"/>
@@ -7937,7 +8394,7 @@
       </w:r>
     </w:p>
   </w:comment>
-  <w:comment w:id="230" w:author="Omid Ghiyasian" w:date="2016-06-25T20:32:00Z" w:initials="OG">
+  <w:comment w:id="272" w:author="Omid Ghiyasian" w:date="2016-06-25T20:32:00Z" w:initials="OG">
     <w:p>
       <w:pPr>
         <w:pStyle w:val="CommentText"/>
@@ -7953,7 +8410,7 @@
       </w:r>
     </w:p>
   </w:comment>
-  <w:comment w:id="241" w:author="Omid Ghiyasian" w:date="2016-06-25T20:33:00Z" w:initials="OG">
+  <w:comment w:id="284" w:author="Omid Ghiyasian" w:date="2016-06-25T20:33:00Z" w:initials="OG">
     <w:p>
       <w:pPr>
         <w:pStyle w:val="CommentText"/>
@@ -7966,6 +8423,22 @@
       </w:r>
       <w:r>
         <w:t>We ne UML diagrams for functional hierarchy.</w:t>
+      </w:r>
+    </w:p>
+  </w:comment>
+  <w:comment w:id="283" w:author="Omid Ghiyasian" w:date="2016-06-27T20:41:00Z" w:initials="OG">
+    <w:p>
+      <w:pPr>
+        <w:pStyle w:val="CommentText"/>
+      </w:pPr>
+      <w:r>
+        <w:rPr>
+          <w:rStyle w:val="CommentReference"/>
+        </w:rPr>
+        <w:annotationRef/>
+      </w:r>
+      <w:r>
+        <w:t>Belongs in Analysis document</w:t>
       </w:r>
     </w:p>
   </w:comment>
@@ -7976,6 +8449,7 @@
 <w15:commentsEx xmlns:wpc="http://schemas.microsoft.com/office/word/2010/wordprocessingCanvas" xmlns:cx="http://schemas.microsoft.com/office/drawing/2014/chartex" xmlns:cx1="http://schemas.microsoft.com/office/drawing/2015/9/8/chartex" xmlns:cx2="http://schemas.microsoft.com/office/drawing/2015/10/21/chartex" xmlns:mc="http://schemas.openxmlformats.org/markup-compatibility/2006" xmlns:o="urn:schemas-microsoft-com:office:office" xmlns:r="http://schemas.openxmlformats.org/officeDocument/2006/relationships" xmlns:m="http://schemas.openxmlformats.org/officeDocument/2006/math" xmlns:v="urn:schemas-microsoft-com:vml" xmlns:wp14="http://schemas.microsoft.com/office/word/2010/wordprocessingDrawing" xmlns:wp="http://schemas.openxmlformats.org/drawingml/2006/wordprocessingDrawing" xmlns:w10="urn:schemas-microsoft-com:office:word" xmlns:w="http://schemas.openxmlformats.org/wordprocessingml/2006/main" xmlns:w14="http://schemas.microsoft.com/office/word/2010/wordml" xmlns:w15="http://schemas.microsoft.com/office/word/2012/wordml" xmlns:w16se="http://schemas.microsoft.com/office/word/2015/wordml/symex" xmlns:wpg="http://schemas.microsoft.com/office/word/2010/wordprocessingGroup" xmlns:wpi="http://schemas.microsoft.com/office/word/2010/wordprocessingInk" xmlns:wne="http://schemas.microsoft.com/office/word/2006/wordml" xmlns:wps="http://schemas.microsoft.com/office/word/2010/wordprocessingShape" mc:Ignorable="w14 w15 w16se wp14">
   <w15:commentEx w15:paraId="28761AB3" w15:done="0"/>
   <w15:commentEx w15:paraId="4DDE5468" w15:paraIdParent="28761AB3" w15:done="0"/>
+  <w15:commentEx w15:paraId="6CE99A3A" w15:done="0"/>
   <w15:commentEx w15:paraId="5400625F" w15:done="0"/>
   <w15:commentEx w15:paraId="58FFDC1F" w15:done="0"/>
   <w15:commentEx w15:paraId="34EDAE4E" w15:done="0"/>
@@ -7985,13 +8459,17 @@
   <w15:commentEx w15:paraId="52AE229D" w15:done="0"/>
   <w15:commentEx w15:paraId="391C1DBC" w15:done="0"/>
   <w15:commentEx w15:paraId="312FBCDD" w15:done="0"/>
+  <w15:commentEx w15:paraId="4D69A3AA" w15:done="0"/>
   <w15:commentEx w15:paraId="403FC3AA" w15:done="0"/>
   <w15:commentEx w15:paraId="7F062AE0" w15:done="0"/>
+  <w15:commentEx w15:paraId="36435E19" w15:done="0"/>
   <w15:commentEx w15:paraId="1CBE8487" w15:done="0"/>
   <w15:commentEx w15:paraId="3DA31430" w15:done="0"/>
   <w15:commentEx w15:paraId="368B31F0" w15:done="0"/>
   <w15:commentEx w15:paraId="207F247A" w15:done="0"/>
+  <w15:commentEx w15:paraId="4572D768" w15:done="0"/>
   <w15:commentEx w15:paraId="3006F2F7" w15:done="0"/>
+  <w15:commentEx w15:paraId="0A17F10A" w15:done="0"/>
   <w15:commentEx w15:paraId="6FDDA1B8" w15:done="0"/>
   <w15:commentEx w15:paraId="3C699FE8" w15:done="0"/>
   <w15:commentEx w15:paraId="7ED1D700" w15:done="0"/>
@@ -8002,12 +8480,16 @@
   <w15:commentEx w15:paraId="45F7B7AB" w15:done="0"/>
   <w15:commentEx w15:paraId="7F5E4842" w15:done="0"/>
   <w15:commentEx w15:paraId="3A7B3EC6" w15:done="0"/>
+  <w15:commentEx w15:paraId="5971C9DD" w15:done="0"/>
   <w15:commentEx w15:paraId="15351063" w15:done="0"/>
+  <w15:commentEx w15:paraId="7DFFD622" w15:done="0"/>
+  <w15:commentEx w15:paraId="45AA67A2" w15:done="0"/>
   <w15:commentEx w15:paraId="5F4A162A" w15:done="0"/>
   <w15:commentEx w15:paraId="0498B0B7" w15:done="0"/>
   <w15:commentEx w15:paraId="05639F00" w15:done="0"/>
   <w15:commentEx w15:paraId="68D03BB4" w15:done="0"/>
   <w15:commentEx w15:paraId="71A0B4A6" w15:done="0"/>
+  <w15:commentEx w15:paraId="41036CE1" w15:done="0"/>
 </w15:commentsEx>
 </file>
 
@@ -8122,7 +8604,7 @@
       <w:rPr>
         <w:noProof/>
       </w:rPr>
-      <w:t>10</w:t>
+      <w:t>2</w:t>
     </w:r>
     <w:r>
       <w:fldChar w:fldCharType="end"/>
@@ -10739,7 +11221,7 @@
 </file>
 
 <file path=customXml/itemProps1.xml><?xml version="1.0" encoding="utf-8"?>
-<ds:datastoreItem xmlns:ds="http://schemas.openxmlformats.org/officeDocument/2006/customXml" ds:itemID="{C7C4A108-9A0C-4A59-AA7F-1A4CCEDBDD75}">
+<ds:datastoreItem xmlns:ds="http://schemas.openxmlformats.org/officeDocument/2006/customXml" ds:itemID="{2D13FF3A-F374-4D00-B357-07FD66DDF8CA}">
   <ds:schemaRefs>
     <ds:schemaRef ds:uri="http://schemas.openxmlformats.org/officeDocument/2006/bibliography"/>
   </ds:schemaRefs>

</xml_diff>